<commit_message>
Finished document added PDF
</commit_message>
<xml_diff>
--- a/Projekt.docx
+++ b/Projekt.docx
@@ -220,19 +220,13 @@
       <w:sdtContent>
         <w:p>
           <w:pPr>
-            <w:pBdr>
-              <w:top w:val="nil"/>
-              <w:left w:val="nil"/>
-              <w:bottom w:val="nil"/>
-              <w:right w:val="nil"/>
-              <w:between w:val="nil"/>
-            </w:pBdr>
+            <w:pStyle w:val="TOC1"/>
             <w:tabs>
               <w:tab w:val="right" w:pos="9350"/>
             </w:tabs>
-            <w:spacing w:after="100"/>
             <w:rPr>
-              <w:color w:val="000000"/>
+              <w:rFonts w:asciiTheme="minorHAnsi" w:eastAsiaTheme="minorEastAsia" w:hAnsiTheme="minorHAnsi" w:cstheme="minorBidi"/>
+              <w:noProof/>
             </w:rPr>
           </w:pPr>
           <w:r>
@@ -244,552 +238,1579 @@
           <w:r>
             <w:fldChar w:fldCharType="separate"/>
           </w:r>
-          <w:hyperlink w:anchor="_heading=h.gjdgxs">
-            <w:r>
-              <w:rPr>
-                <w:color w:val="000000"/>
+          <w:hyperlink w:anchor="_Toc56774424" w:history="1">
+            <w:r>
+              <w:rPr>
+                <w:rStyle w:val="Hyperlink"/>
+                <w:noProof/>
               </w:rPr>
               <w:t>Assignment clarification</w:t>
             </w:r>
             <w:r>
               <w:rPr>
-                <w:color w:val="000000"/>
+                <w:noProof/>
+                <w:webHidden/>
               </w:rPr>
               <w:tab/>
+            </w:r>
+            <w:r>
+              <w:rPr>
+                <w:noProof/>
+                <w:webHidden/>
+              </w:rPr>
+              <w:fldChar w:fldCharType="begin"/>
+            </w:r>
+            <w:r>
+              <w:rPr>
+                <w:noProof/>
+                <w:webHidden/>
+              </w:rPr>
+              <w:instrText xml:space="preserve"> PAGEREF _Toc56774424 \h </w:instrText>
+            </w:r>
+            <w:r>
+              <w:rPr>
+                <w:noProof/>
+                <w:webHidden/>
+              </w:rPr>
+            </w:r>
+            <w:r>
+              <w:rPr>
+                <w:noProof/>
+                <w:webHidden/>
+              </w:rPr>
+              <w:fldChar w:fldCharType="separate"/>
+            </w:r>
+            <w:r>
+              <w:rPr>
+                <w:noProof/>
+                <w:webHidden/>
+              </w:rPr>
               <w:t>3</w:t>
+            </w:r>
+            <w:r>
+              <w:rPr>
+                <w:noProof/>
+                <w:webHidden/>
+              </w:rPr>
+              <w:fldChar w:fldCharType="end"/>
             </w:r>
           </w:hyperlink>
         </w:p>
         <w:p>
           <w:pPr>
-            <w:pBdr>
-              <w:top w:val="nil"/>
-              <w:left w:val="nil"/>
-              <w:bottom w:val="nil"/>
-              <w:right w:val="nil"/>
-              <w:between w:val="nil"/>
-            </w:pBdr>
+            <w:pStyle w:val="TOC1"/>
             <w:tabs>
               <w:tab w:val="right" w:pos="9350"/>
             </w:tabs>
-            <w:spacing w:after="100"/>
             <w:rPr>
-              <w:color w:val="000000"/>
+              <w:rFonts w:asciiTheme="minorHAnsi" w:eastAsiaTheme="minorEastAsia" w:hAnsiTheme="minorHAnsi" w:cstheme="minorBidi"/>
+              <w:noProof/>
             </w:rPr>
           </w:pPr>
-          <w:hyperlink w:anchor="_heading=h.30j0zll">
-            <w:r>
-              <w:rPr>
-                <w:color w:val="000000"/>
+          <w:hyperlink w:anchor="_Toc56774425" w:history="1">
+            <w:r>
+              <w:rPr>
+                <w:rStyle w:val="Hyperlink"/>
+                <w:noProof/>
               </w:rPr>
               <w:t>CVE-2020-11969</w:t>
             </w:r>
             <w:r>
               <w:rPr>
-                <w:color w:val="000000"/>
+                <w:noProof/>
+                <w:webHidden/>
               </w:rPr>
               <w:tab/>
+            </w:r>
+            <w:r>
+              <w:rPr>
+                <w:noProof/>
+                <w:webHidden/>
+              </w:rPr>
+              <w:fldChar w:fldCharType="begin"/>
+            </w:r>
+            <w:r>
+              <w:rPr>
+                <w:noProof/>
+                <w:webHidden/>
+              </w:rPr>
+              <w:instrText xml:space="preserve"> PAGEREF _Toc56774425 \h </w:instrText>
+            </w:r>
+            <w:r>
+              <w:rPr>
+                <w:noProof/>
+                <w:webHidden/>
+              </w:rPr>
+            </w:r>
+            <w:r>
+              <w:rPr>
+                <w:noProof/>
+                <w:webHidden/>
+              </w:rPr>
+              <w:fldChar w:fldCharType="separate"/>
+            </w:r>
+            <w:r>
+              <w:rPr>
+                <w:noProof/>
+                <w:webHidden/>
+              </w:rPr>
               <w:t>3</w:t>
+            </w:r>
+            <w:r>
+              <w:rPr>
+                <w:noProof/>
+                <w:webHidden/>
+              </w:rPr>
+              <w:fldChar w:fldCharType="end"/>
             </w:r>
           </w:hyperlink>
         </w:p>
         <w:p>
           <w:pPr>
-            <w:pBdr>
-              <w:top w:val="nil"/>
-              <w:left w:val="nil"/>
-              <w:bottom w:val="nil"/>
-              <w:right w:val="nil"/>
-              <w:between w:val="nil"/>
-            </w:pBdr>
+            <w:pStyle w:val="TOC1"/>
             <w:tabs>
               <w:tab w:val="right" w:pos="9350"/>
             </w:tabs>
-            <w:spacing w:after="100"/>
             <w:rPr>
-              <w:color w:val="000000"/>
+              <w:rFonts w:asciiTheme="minorHAnsi" w:eastAsiaTheme="minorEastAsia" w:hAnsiTheme="minorHAnsi" w:cstheme="minorBidi"/>
+              <w:noProof/>
             </w:rPr>
           </w:pPr>
-          <w:hyperlink w:anchor="_heading=h.1fob9te">
-            <w:r>
-              <w:rPr>
-                <w:color w:val="000000"/>
+          <w:hyperlink w:anchor="_Toc56774426" w:history="1">
+            <w:r>
+              <w:rPr>
+                <w:rStyle w:val="Hyperlink"/>
+                <w:noProof/>
               </w:rPr>
               <w:t>CWE-287</w:t>
             </w:r>
             <w:r>
               <w:rPr>
-                <w:color w:val="000000"/>
+                <w:noProof/>
+                <w:webHidden/>
               </w:rPr>
               <w:tab/>
+            </w:r>
+            <w:r>
+              <w:rPr>
+                <w:noProof/>
+                <w:webHidden/>
+              </w:rPr>
+              <w:fldChar w:fldCharType="begin"/>
+            </w:r>
+            <w:r>
+              <w:rPr>
+                <w:noProof/>
+                <w:webHidden/>
+              </w:rPr>
+              <w:instrText xml:space="preserve"> PAGEREF _Toc56774426 \h </w:instrText>
+            </w:r>
+            <w:r>
+              <w:rPr>
+                <w:noProof/>
+                <w:webHidden/>
+              </w:rPr>
+            </w:r>
+            <w:r>
+              <w:rPr>
+                <w:noProof/>
+                <w:webHidden/>
+              </w:rPr>
+              <w:fldChar w:fldCharType="separate"/>
+            </w:r>
+            <w:r>
+              <w:rPr>
+                <w:noProof/>
+                <w:webHidden/>
+              </w:rPr>
               <w:t>3</w:t>
+            </w:r>
+            <w:r>
+              <w:rPr>
+                <w:noProof/>
+                <w:webHidden/>
+              </w:rPr>
+              <w:fldChar w:fldCharType="end"/>
             </w:r>
           </w:hyperlink>
         </w:p>
         <w:p>
           <w:pPr>
-            <w:pBdr>
-              <w:top w:val="nil"/>
-              <w:left w:val="nil"/>
-              <w:bottom w:val="nil"/>
-              <w:right w:val="nil"/>
-              <w:between w:val="nil"/>
-            </w:pBdr>
+            <w:pStyle w:val="TOC1"/>
             <w:tabs>
               <w:tab w:val="right" w:pos="9350"/>
             </w:tabs>
-            <w:spacing w:after="100"/>
             <w:rPr>
-              <w:color w:val="000000"/>
+              <w:rFonts w:asciiTheme="minorHAnsi" w:eastAsiaTheme="minorEastAsia" w:hAnsiTheme="minorHAnsi" w:cstheme="minorBidi"/>
+              <w:noProof/>
             </w:rPr>
           </w:pPr>
-          <w:hyperlink w:anchor="_heading=h.3znysh7">
-            <w:r>
-              <w:rPr>
-                <w:color w:val="000000"/>
+          <w:hyperlink w:anchor="_Toc56774427" w:history="1">
+            <w:r>
+              <w:rPr>
+                <w:rStyle w:val="Hyperlink"/>
+                <w:noProof/>
               </w:rPr>
               <w:t>Analysis of problem area</w:t>
             </w:r>
             <w:r>
               <w:rPr>
-                <w:color w:val="000000"/>
+                <w:noProof/>
+                <w:webHidden/>
               </w:rPr>
               <w:tab/>
+            </w:r>
+            <w:r>
+              <w:rPr>
+                <w:noProof/>
+                <w:webHidden/>
+              </w:rPr>
+              <w:fldChar w:fldCharType="begin"/>
+            </w:r>
+            <w:r>
+              <w:rPr>
+                <w:noProof/>
+                <w:webHidden/>
+              </w:rPr>
+              <w:instrText xml:space="preserve"> PAGEREF _Toc56774427 \h </w:instrText>
+            </w:r>
+            <w:r>
+              <w:rPr>
+                <w:noProof/>
+                <w:webHidden/>
+              </w:rPr>
+            </w:r>
+            <w:r>
+              <w:rPr>
+                <w:noProof/>
+                <w:webHidden/>
+              </w:rPr>
+              <w:fldChar w:fldCharType="separate"/>
+            </w:r>
+            <w:r>
+              <w:rPr>
+                <w:noProof/>
+                <w:webHidden/>
+              </w:rPr>
               <w:t>3</w:t>
+            </w:r>
+            <w:r>
+              <w:rPr>
+                <w:noProof/>
+                <w:webHidden/>
+              </w:rPr>
+              <w:fldChar w:fldCharType="end"/>
             </w:r>
           </w:hyperlink>
         </w:p>
         <w:p>
           <w:pPr>
-            <w:pBdr>
-              <w:top w:val="nil"/>
-              <w:left w:val="nil"/>
-              <w:bottom w:val="nil"/>
-              <w:right w:val="nil"/>
-              <w:between w:val="nil"/>
-            </w:pBdr>
+            <w:pStyle w:val="TOC1"/>
             <w:tabs>
               <w:tab w:val="right" w:pos="9350"/>
             </w:tabs>
-            <w:spacing w:after="100"/>
             <w:rPr>
-              <w:color w:val="000000"/>
+              <w:rFonts w:asciiTheme="minorHAnsi" w:eastAsiaTheme="minorEastAsia" w:hAnsiTheme="minorHAnsi" w:cstheme="minorBidi"/>
+              <w:noProof/>
             </w:rPr>
           </w:pPr>
-          <w:hyperlink w:anchor="_heading=h.2et92p0">
-            <w:r>
-              <w:rPr>
-                <w:color w:val="000000"/>
+          <w:hyperlink w:anchor="_Toc56774428" w:history="1">
+            <w:r>
+              <w:rPr>
+                <w:rStyle w:val="Hyperlink"/>
+                <w:noProof/>
               </w:rPr>
               <w:t>Analysis of existing solutions</w:t>
             </w:r>
             <w:r>
               <w:rPr>
-                <w:color w:val="000000"/>
+                <w:noProof/>
+                <w:webHidden/>
               </w:rPr>
               <w:tab/>
+            </w:r>
+            <w:r>
+              <w:rPr>
+                <w:noProof/>
+                <w:webHidden/>
+              </w:rPr>
+              <w:fldChar w:fldCharType="begin"/>
+            </w:r>
+            <w:r>
+              <w:rPr>
+                <w:noProof/>
+                <w:webHidden/>
+              </w:rPr>
+              <w:instrText xml:space="preserve"> PAGEREF _Toc56774428 \h </w:instrText>
+            </w:r>
+            <w:r>
+              <w:rPr>
+                <w:noProof/>
+                <w:webHidden/>
+              </w:rPr>
+            </w:r>
+            <w:r>
+              <w:rPr>
+                <w:noProof/>
+                <w:webHidden/>
+              </w:rPr>
+              <w:fldChar w:fldCharType="separate"/>
+            </w:r>
+            <w:r>
+              <w:rPr>
+                <w:noProof/>
+                <w:webHidden/>
+              </w:rPr>
               <w:t>3</w:t>
+            </w:r>
+            <w:r>
+              <w:rPr>
+                <w:noProof/>
+                <w:webHidden/>
+              </w:rPr>
+              <w:fldChar w:fldCharType="end"/>
             </w:r>
           </w:hyperlink>
         </w:p>
         <w:p>
           <w:pPr>
-            <w:pBdr>
-              <w:top w:val="nil"/>
-              <w:left w:val="nil"/>
-              <w:bottom w:val="nil"/>
-              <w:right w:val="nil"/>
-              <w:between w:val="nil"/>
-            </w:pBdr>
+            <w:pStyle w:val="TOC2"/>
             <w:tabs>
               <w:tab w:val="right" w:pos="9350"/>
             </w:tabs>
-            <w:spacing w:after="100"/>
-            <w:ind w:left="220"/>
             <w:rPr>
-              <w:color w:val="000000"/>
+              <w:rFonts w:asciiTheme="minorHAnsi" w:eastAsiaTheme="minorEastAsia" w:hAnsiTheme="minorHAnsi" w:cstheme="minorBidi"/>
+              <w:noProof/>
             </w:rPr>
           </w:pPr>
-          <w:hyperlink w:anchor="_heading=h.tyjcwt">
-            <w:r>
-              <w:rPr>
-                <w:color w:val="000000"/>
-              </w:rPr>
-              <w:t>Example Usage</w:t>
-            </w:r>
-            <w:r>
-              <w:rPr>
-                <w:color w:val="000000"/>
+          <w:hyperlink w:anchor="_Toc56774429" w:history="1">
+            <w:r>
+              <w:rPr>
+                <w:rStyle w:val="Hyperlink"/>
+                <w:noProof/>
+              </w:rPr>
+              <w:t>Example Usage of broker</w:t>
+            </w:r>
+            <w:r>
+              <w:rPr>
+                <w:noProof/>
+                <w:webHidden/>
               </w:rPr>
               <w:tab/>
-              <w:t>4</w:t>
+            </w:r>
+            <w:r>
+              <w:rPr>
+                <w:noProof/>
+                <w:webHidden/>
+              </w:rPr>
+              <w:fldChar w:fldCharType="begin"/>
+            </w:r>
+            <w:r>
+              <w:rPr>
+                <w:noProof/>
+                <w:webHidden/>
+              </w:rPr>
+              <w:instrText xml:space="preserve"> PAGEREF _Toc56774429 \h </w:instrText>
+            </w:r>
+            <w:r>
+              <w:rPr>
+                <w:noProof/>
+                <w:webHidden/>
+              </w:rPr>
+            </w:r>
+            <w:r>
+              <w:rPr>
+                <w:noProof/>
+                <w:webHidden/>
+              </w:rPr>
+              <w:fldChar w:fldCharType="separate"/>
+            </w:r>
+            <w:r>
+              <w:rPr>
+                <w:noProof/>
+                <w:webHidden/>
+              </w:rPr>
+              <w:t>3</w:t>
+            </w:r>
+            <w:r>
+              <w:rPr>
+                <w:noProof/>
+                <w:webHidden/>
+              </w:rPr>
+              <w:fldChar w:fldCharType="end"/>
             </w:r>
           </w:hyperlink>
         </w:p>
         <w:p>
           <w:pPr>
-            <w:pBdr>
-              <w:top w:val="nil"/>
-              <w:left w:val="nil"/>
-              <w:bottom w:val="nil"/>
-              <w:right w:val="nil"/>
-              <w:between w:val="nil"/>
-            </w:pBdr>
+            <w:pStyle w:val="TOC1"/>
             <w:tabs>
               <w:tab w:val="right" w:pos="9350"/>
             </w:tabs>
-            <w:spacing w:after="100"/>
             <w:rPr>
-              <w:color w:val="000000"/>
+              <w:rFonts w:asciiTheme="minorHAnsi" w:eastAsiaTheme="minorEastAsia" w:hAnsiTheme="minorHAnsi" w:cstheme="minorBidi"/>
+              <w:noProof/>
             </w:rPr>
           </w:pPr>
-          <w:hyperlink w:anchor="_heading=h.3dy6vkm">
-            <w:r>
-              <w:rPr>
-                <w:color w:val="000000"/>
+          <w:hyperlink w:anchor="_Toc56774430" w:history="1">
+            <w:r>
+              <w:rPr>
+                <w:rStyle w:val="Hyperlink"/>
+                <w:noProof/>
               </w:rPr>
               <w:t>Environment</w:t>
             </w:r>
             <w:r>
               <w:rPr>
-                <w:color w:val="000000"/>
+                <w:noProof/>
+                <w:webHidden/>
               </w:rPr>
               <w:tab/>
+            </w:r>
+            <w:r>
+              <w:rPr>
+                <w:noProof/>
+                <w:webHidden/>
+              </w:rPr>
+              <w:fldChar w:fldCharType="begin"/>
+            </w:r>
+            <w:r>
+              <w:rPr>
+                <w:noProof/>
+                <w:webHidden/>
+              </w:rPr>
+              <w:instrText xml:space="preserve"> PAGEREF _Toc56774430 \h </w:instrText>
+            </w:r>
+            <w:r>
+              <w:rPr>
+                <w:noProof/>
+                <w:webHidden/>
+              </w:rPr>
+            </w:r>
+            <w:r>
+              <w:rPr>
+                <w:noProof/>
+                <w:webHidden/>
+              </w:rPr>
+              <w:fldChar w:fldCharType="separate"/>
+            </w:r>
+            <w:r>
+              <w:rPr>
+                <w:noProof/>
+                <w:webHidden/>
+              </w:rPr>
               <w:t>4</w:t>
+            </w:r>
+            <w:r>
+              <w:rPr>
+                <w:noProof/>
+                <w:webHidden/>
+              </w:rPr>
+              <w:fldChar w:fldCharType="end"/>
             </w:r>
           </w:hyperlink>
         </w:p>
         <w:p>
           <w:pPr>
-            <w:pBdr>
-              <w:top w:val="nil"/>
-              <w:left w:val="nil"/>
-              <w:bottom w:val="nil"/>
-              <w:right w:val="nil"/>
-              <w:between w:val="nil"/>
-            </w:pBdr>
+            <w:pStyle w:val="TOC1"/>
             <w:tabs>
               <w:tab w:val="right" w:pos="9350"/>
             </w:tabs>
-            <w:spacing w:after="100"/>
             <w:rPr>
-              <w:color w:val="000000"/>
+              <w:rFonts w:asciiTheme="minorHAnsi" w:eastAsiaTheme="minorEastAsia" w:hAnsiTheme="minorHAnsi" w:cstheme="minorBidi"/>
+              <w:noProof/>
             </w:rPr>
           </w:pPr>
-          <w:hyperlink w:anchor="_heading=h.1t3h5sf">
-            <w:r>
-              <w:rPr>
-                <w:color w:val="000000"/>
+          <w:hyperlink w:anchor="_Toc56774431" w:history="1">
+            <w:r>
+              <w:rPr>
+                <w:rStyle w:val="Hyperlink"/>
+                <w:noProof/>
               </w:rPr>
               <w:t>Apache</w:t>
             </w:r>
             <w:r>
               <w:rPr>
-                <w:color w:val="000000"/>
+                <w:noProof/>
+                <w:webHidden/>
               </w:rPr>
               <w:tab/>
+            </w:r>
+            <w:r>
+              <w:rPr>
+                <w:noProof/>
+                <w:webHidden/>
+              </w:rPr>
+              <w:fldChar w:fldCharType="begin"/>
+            </w:r>
+            <w:r>
+              <w:rPr>
+                <w:noProof/>
+                <w:webHidden/>
+              </w:rPr>
+              <w:instrText xml:space="preserve"> PAGEREF _Toc56774431 \h </w:instrText>
+            </w:r>
+            <w:r>
+              <w:rPr>
+                <w:noProof/>
+                <w:webHidden/>
+              </w:rPr>
+            </w:r>
+            <w:r>
+              <w:rPr>
+                <w:noProof/>
+                <w:webHidden/>
+              </w:rPr>
+              <w:fldChar w:fldCharType="separate"/>
+            </w:r>
+            <w:r>
+              <w:rPr>
+                <w:noProof/>
+                <w:webHidden/>
+              </w:rPr>
               <w:t>4</w:t>
+            </w:r>
+            <w:r>
+              <w:rPr>
+                <w:noProof/>
+                <w:webHidden/>
+              </w:rPr>
+              <w:fldChar w:fldCharType="end"/>
             </w:r>
           </w:hyperlink>
         </w:p>
         <w:p>
           <w:pPr>
-            <w:pBdr>
-              <w:top w:val="nil"/>
-              <w:left w:val="nil"/>
-              <w:bottom w:val="nil"/>
-              <w:right w:val="nil"/>
-              <w:between w:val="nil"/>
-            </w:pBdr>
+            <w:pStyle w:val="TOC2"/>
             <w:tabs>
               <w:tab w:val="right" w:pos="9350"/>
             </w:tabs>
-            <w:spacing w:after="100"/>
-            <w:ind w:left="220"/>
             <w:rPr>
-              <w:color w:val="000000"/>
+              <w:rFonts w:asciiTheme="minorHAnsi" w:eastAsiaTheme="minorEastAsia" w:hAnsiTheme="minorHAnsi" w:cstheme="minorBidi"/>
+              <w:noProof/>
             </w:rPr>
           </w:pPr>
-          <w:hyperlink w:anchor="_heading=h.4d34og8">
-            <w:r>
-              <w:rPr>
-                <w:color w:val="000000"/>
+          <w:hyperlink w:anchor="_Toc56774432" w:history="1">
+            <w:r>
+              <w:rPr>
+                <w:rStyle w:val="Hyperlink"/>
+                <w:noProof/>
               </w:rPr>
               <w:t>ActiveMQ broker</w:t>
             </w:r>
             <w:r>
               <w:rPr>
-                <w:color w:val="000000"/>
+                <w:noProof/>
+                <w:webHidden/>
               </w:rPr>
               <w:tab/>
+            </w:r>
+            <w:r>
+              <w:rPr>
+                <w:noProof/>
+                <w:webHidden/>
+              </w:rPr>
+              <w:fldChar w:fldCharType="begin"/>
+            </w:r>
+            <w:r>
+              <w:rPr>
+                <w:noProof/>
+                <w:webHidden/>
+              </w:rPr>
+              <w:instrText xml:space="preserve"> PAGEREF _Toc56774432 \h </w:instrText>
+            </w:r>
+            <w:r>
+              <w:rPr>
+                <w:noProof/>
+                <w:webHidden/>
+              </w:rPr>
+            </w:r>
+            <w:r>
+              <w:rPr>
+                <w:noProof/>
+                <w:webHidden/>
+              </w:rPr>
+              <w:fldChar w:fldCharType="separate"/>
+            </w:r>
+            <w:r>
+              <w:rPr>
+                <w:noProof/>
+                <w:webHidden/>
+              </w:rPr>
               <w:t>4</w:t>
+            </w:r>
+            <w:r>
+              <w:rPr>
+                <w:noProof/>
+                <w:webHidden/>
+              </w:rPr>
+              <w:fldChar w:fldCharType="end"/>
             </w:r>
           </w:hyperlink>
         </w:p>
         <w:p>
           <w:pPr>
-            <w:pBdr>
-              <w:top w:val="nil"/>
-              <w:left w:val="nil"/>
-              <w:bottom w:val="nil"/>
-              <w:right w:val="nil"/>
-              <w:between w:val="nil"/>
-            </w:pBdr>
+            <w:pStyle w:val="TOC2"/>
             <w:tabs>
               <w:tab w:val="right" w:pos="9350"/>
             </w:tabs>
-            <w:spacing w:after="100"/>
-            <w:ind w:left="220"/>
             <w:rPr>
-              <w:color w:val="000000"/>
+              <w:rFonts w:asciiTheme="minorHAnsi" w:eastAsiaTheme="minorEastAsia" w:hAnsiTheme="minorHAnsi" w:cstheme="minorBidi"/>
+              <w:noProof/>
             </w:rPr>
           </w:pPr>
-          <w:hyperlink w:anchor="_heading=h.2jxsxqh">
-            <w:r>
-              <w:rPr>
-                <w:color w:val="000000"/>
+          <w:hyperlink w:anchor="_Toc56774433" w:history="1">
+            <w:r>
+              <w:rPr>
+                <w:rStyle w:val="Hyperlink"/>
+                <w:noProof/>
               </w:rPr>
               <w:t>TomEE</w:t>
             </w:r>
             <w:r>
               <w:rPr>
-                <w:color w:val="000000"/>
+                <w:noProof/>
+                <w:webHidden/>
               </w:rPr>
               <w:tab/>
+            </w:r>
+            <w:r>
+              <w:rPr>
+                <w:noProof/>
+                <w:webHidden/>
+              </w:rPr>
+              <w:fldChar w:fldCharType="begin"/>
+            </w:r>
+            <w:r>
+              <w:rPr>
+                <w:noProof/>
+                <w:webHidden/>
+              </w:rPr>
+              <w:instrText xml:space="preserve"> PAGEREF _Toc56774433 \h </w:instrText>
+            </w:r>
+            <w:r>
+              <w:rPr>
+                <w:noProof/>
+                <w:webHidden/>
+              </w:rPr>
+            </w:r>
+            <w:r>
+              <w:rPr>
+                <w:noProof/>
+                <w:webHidden/>
+              </w:rPr>
+              <w:fldChar w:fldCharType="separate"/>
+            </w:r>
+            <w:r>
+              <w:rPr>
+                <w:noProof/>
+                <w:webHidden/>
+              </w:rPr>
               <w:t>5</w:t>
+            </w:r>
+            <w:r>
+              <w:rPr>
+                <w:noProof/>
+                <w:webHidden/>
+              </w:rPr>
+              <w:fldChar w:fldCharType="end"/>
             </w:r>
           </w:hyperlink>
         </w:p>
         <w:p>
           <w:pPr>
-            <w:pBdr>
-              <w:top w:val="nil"/>
-              <w:left w:val="nil"/>
-              <w:bottom w:val="nil"/>
-              <w:right w:val="nil"/>
-              <w:between w:val="nil"/>
-            </w:pBdr>
+            <w:pStyle w:val="TOC3"/>
             <w:tabs>
               <w:tab w:val="right" w:pos="9350"/>
             </w:tabs>
-            <w:spacing w:after="100"/>
-            <w:ind w:left="440"/>
             <w:rPr>
-              <w:color w:val="000000"/>
+              <w:rFonts w:asciiTheme="minorHAnsi" w:eastAsiaTheme="minorEastAsia" w:hAnsiTheme="minorHAnsi" w:cstheme="minorBidi"/>
+              <w:noProof/>
             </w:rPr>
           </w:pPr>
-          <w:hyperlink w:anchor="_heading=h.2s8eyo1">
-            <w:r>
-              <w:rPr>
-                <w:color w:val="000000"/>
+          <w:hyperlink w:anchor="_Toc56774434" w:history="1">
+            <w:r>
+              <w:rPr>
+                <w:rStyle w:val="Hyperlink"/>
+                <w:noProof/>
               </w:rPr>
               <w:t>JMX</w:t>
             </w:r>
             <w:r>
               <w:rPr>
-                <w:color w:val="000000"/>
+                <w:noProof/>
+                <w:webHidden/>
               </w:rPr>
               <w:tab/>
-              <w:t>5</w:t>
+            </w:r>
+            <w:r>
+              <w:rPr>
+                <w:noProof/>
+                <w:webHidden/>
+              </w:rPr>
+              <w:fldChar w:fldCharType="begin"/>
+            </w:r>
+            <w:r>
+              <w:rPr>
+                <w:noProof/>
+                <w:webHidden/>
+              </w:rPr>
+              <w:instrText xml:space="preserve"> PAGEREF _Toc56774434 \h </w:instrText>
+            </w:r>
+            <w:r>
+              <w:rPr>
+                <w:noProof/>
+                <w:webHidden/>
+              </w:rPr>
+            </w:r>
+            <w:r>
+              <w:rPr>
+                <w:noProof/>
+                <w:webHidden/>
+              </w:rPr>
+              <w:fldChar w:fldCharType="separate"/>
+            </w:r>
+            <w:r>
+              <w:rPr>
+                <w:noProof/>
+                <w:webHidden/>
+              </w:rPr>
+              <w:t>6</w:t>
+            </w:r>
+            <w:r>
+              <w:rPr>
+                <w:noProof/>
+                <w:webHidden/>
+              </w:rPr>
+              <w:fldChar w:fldCharType="end"/>
             </w:r>
           </w:hyperlink>
         </w:p>
         <w:p>
           <w:pPr>
-            <w:pBdr>
-              <w:top w:val="nil"/>
-              <w:left w:val="nil"/>
-              <w:bottom w:val="nil"/>
-              <w:right w:val="nil"/>
-              <w:between w:val="nil"/>
-            </w:pBdr>
+            <w:pStyle w:val="TOC1"/>
             <w:tabs>
               <w:tab w:val="right" w:pos="9350"/>
             </w:tabs>
-            <w:spacing w:after="100"/>
             <w:rPr>
-              <w:color w:val="000000"/>
+              <w:rFonts w:asciiTheme="minorHAnsi" w:eastAsiaTheme="minorEastAsia" w:hAnsiTheme="minorHAnsi" w:cstheme="minorBidi"/>
+              <w:noProof/>
             </w:rPr>
           </w:pPr>
-          <w:hyperlink w:anchor="_heading=h.3rdcrjn">
-            <w:r>
-              <w:rPr>
-                <w:color w:val="000000"/>
-              </w:rPr>
-              <w:t>Nmap</w:t>
-            </w:r>
-            <w:r>
-              <w:rPr>
-                <w:color w:val="000000"/>
+          <w:hyperlink w:anchor="_Toc56774435" w:history="1">
+            <w:r>
+              <w:rPr>
+                <w:rStyle w:val="Hyperlink"/>
+                <w:noProof/>
+              </w:rPr>
+              <w:t>CVE setup</w:t>
+            </w:r>
+            <w:r>
+              <w:rPr>
+                <w:noProof/>
+                <w:webHidden/>
               </w:rPr>
               <w:tab/>
-              <w:t>5</w:t>
+            </w:r>
+            <w:r>
+              <w:rPr>
+                <w:noProof/>
+                <w:webHidden/>
+              </w:rPr>
+              <w:fldChar w:fldCharType="begin"/>
+            </w:r>
+            <w:r>
+              <w:rPr>
+                <w:noProof/>
+                <w:webHidden/>
+              </w:rPr>
+              <w:instrText xml:space="preserve"> PAGEREF _Toc56774435 \h </w:instrText>
+            </w:r>
+            <w:r>
+              <w:rPr>
+                <w:noProof/>
+                <w:webHidden/>
+              </w:rPr>
+            </w:r>
+            <w:r>
+              <w:rPr>
+                <w:noProof/>
+                <w:webHidden/>
+              </w:rPr>
+              <w:fldChar w:fldCharType="separate"/>
+            </w:r>
+            <w:r>
+              <w:rPr>
+                <w:noProof/>
+                <w:webHidden/>
+              </w:rPr>
+              <w:t>6</w:t>
+            </w:r>
+            <w:r>
+              <w:rPr>
+                <w:noProof/>
+                <w:webHidden/>
+              </w:rPr>
+              <w:fldChar w:fldCharType="end"/>
             </w:r>
           </w:hyperlink>
         </w:p>
         <w:p>
           <w:pPr>
-            <w:pBdr>
-              <w:top w:val="nil"/>
-              <w:left w:val="nil"/>
-              <w:bottom w:val="nil"/>
-              <w:right w:val="nil"/>
-              <w:between w:val="nil"/>
-            </w:pBdr>
+            <w:pStyle w:val="TOC1"/>
             <w:tabs>
               <w:tab w:val="right" w:pos="9350"/>
             </w:tabs>
-            <w:spacing w:after="100"/>
-            <w:ind w:left="220"/>
             <w:rPr>
-              <w:color w:val="000000"/>
+              <w:rFonts w:asciiTheme="minorHAnsi" w:eastAsiaTheme="minorEastAsia" w:hAnsiTheme="minorHAnsi" w:cstheme="minorBidi"/>
+              <w:noProof/>
             </w:rPr>
           </w:pPr>
-          <w:hyperlink w:anchor="_heading=h.26in1rg">
-            <w:r>
-              <w:rPr>
-                <w:color w:val="000000"/>
-              </w:rPr>
-              <w:t>NSE</w:t>
-            </w:r>
-            <w:r>
-              <w:rPr>
-                <w:color w:val="000000"/>
+          <w:hyperlink w:anchor="_Toc56774436" w:history="1">
+            <w:r>
+              <w:rPr>
+                <w:rStyle w:val="Hyperlink"/>
+                <w:noProof/>
+              </w:rPr>
+              <w:t>Nmap</w:t>
+            </w:r>
+            <w:r>
+              <w:rPr>
+                <w:noProof/>
+                <w:webHidden/>
               </w:rPr>
               <w:tab/>
-              <w:t>5</w:t>
+            </w:r>
+            <w:r>
+              <w:rPr>
+                <w:noProof/>
+                <w:webHidden/>
+              </w:rPr>
+              <w:fldChar w:fldCharType="begin"/>
+            </w:r>
+            <w:r>
+              <w:rPr>
+                <w:noProof/>
+                <w:webHidden/>
+              </w:rPr>
+              <w:instrText xml:space="preserve"> PAGEREF _Toc56774436 \h </w:instrText>
+            </w:r>
+            <w:r>
+              <w:rPr>
+                <w:noProof/>
+                <w:webHidden/>
+              </w:rPr>
+            </w:r>
+            <w:r>
+              <w:rPr>
+                <w:noProof/>
+                <w:webHidden/>
+              </w:rPr>
+              <w:fldChar w:fldCharType="separate"/>
+            </w:r>
+            <w:r>
+              <w:rPr>
+                <w:noProof/>
+                <w:webHidden/>
+              </w:rPr>
+              <w:t>7</w:t>
+            </w:r>
+            <w:r>
+              <w:rPr>
+                <w:noProof/>
+                <w:webHidden/>
+              </w:rPr>
+              <w:fldChar w:fldCharType="end"/>
             </w:r>
           </w:hyperlink>
         </w:p>
         <w:p>
           <w:pPr>
-            <w:pBdr>
-              <w:top w:val="nil"/>
-              <w:left w:val="nil"/>
-              <w:bottom w:val="nil"/>
-              <w:right w:val="nil"/>
-              <w:between w:val="nil"/>
-            </w:pBdr>
+            <w:pStyle w:val="TOC2"/>
             <w:tabs>
               <w:tab w:val="right" w:pos="9350"/>
             </w:tabs>
-            <w:spacing w:after="100"/>
             <w:rPr>
-              <w:color w:val="000000"/>
+              <w:rFonts w:asciiTheme="minorHAnsi" w:eastAsiaTheme="minorEastAsia" w:hAnsiTheme="minorHAnsi" w:cstheme="minorBidi"/>
+              <w:noProof/>
             </w:rPr>
           </w:pPr>
-          <w:hyperlink w:anchor="_heading=h.lnxbz9">
-            <w:r>
-              <w:rPr>
-                <w:color w:val="000000"/>
-              </w:rPr>
-              <w:t>Python</w:t>
-            </w:r>
-            <w:r>
-              <w:rPr>
-                <w:color w:val="000000"/>
+          <w:hyperlink w:anchor="_Toc56774437" w:history="1">
+            <w:r>
+              <w:rPr>
+                <w:rStyle w:val="Hyperlink"/>
+                <w:noProof/>
+              </w:rPr>
+              <w:t>NSE</w:t>
+            </w:r>
+            <w:r>
+              <w:rPr>
+                <w:noProof/>
+                <w:webHidden/>
               </w:rPr>
               <w:tab/>
-              <w:t>5</w:t>
+            </w:r>
+            <w:r>
+              <w:rPr>
+                <w:noProof/>
+                <w:webHidden/>
+              </w:rPr>
+              <w:fldChar w:fldCharType="begin"/>
+            </w:r>
+            <w:r>
+              <w:rPr>
+                <w:noProof/>
+                <w:webHidden/>
+              </w:rPr>
+              <w:instrText xml:space="preserve"> PAGEREF _Toc56774437 \h </w:instrText>
+            </w:r>
+            <w:r>
+              <w:rPr>
+                <w:noProof/>
+                <w:webHidden/>
+              </w:rPr>
+            </w:r>
+            <w:r>
+              <w:rPr>
+                <w:noProof/>
+                <w:webHidden/>
+              </w:rPr>
+              <w:fldChar w:fldCharType="separate"/>
+            </w:r>
+            <w:r>
+              <w:rPr>
+                <w:noProof/>
+                <w:webHidden/>
+              </w:rPr>
+              <w:t>7</w:t>
+            </w:r>
+            <w:r>
+              <w:rPr>
+                <w:noProof/>
+                <w:webHidden/>
+              </w:rPr>
+              <w:fldChar w:fldCharType="end"/>
             </w:r>
           </w:hyperlink>
         </w:p>
         <w:p>
           <w:pPr>
-            <w:pBdr>
-              <w:top w:val="nil"/>
-              <w:left w:val="nil"/>
-              <w:bottom w:val="nil"/>
-              <w:right w:val="nil"/>
-              <w:between w:val="nil"/>
-            </w:pBdr>
+            <w:pStyle w:val="TOC1"/>
             <w:tabs>
               <w:tab w:val="right" w:pos="9350"/>
             </w:tabs>
-            <w:spacing w:after="100"/>
             <w:rPr>
-              <w:color w:val="000000"/>
+              <w:rFonts w:asciiTheme="minorHAnsi" w:eastAsiaTheme="minorEastAsia" w:hAnsiTheme="minorHAnsi" w:cstheme="minorBidi"/>
+              <w:noProof/>
             </w:rPr>
           </w:pPr>
-          <w:hyperlink w:anchor="_heading=h.35nkun2">
-            <w:r>
-              <w:rPr>
-                <w:color w:val="000000"/>
-              </w:rPr>
-              <w:t>Detection design</w:t>
-            </w:r>
-            <w:r>
-              <w:rPr>
-                <w:color w:val="000000"/>
+          <w:hyperlink w:anchor="_Toc56774438" w:history="1">
+            <w:r>
+              <w:rPr>
+                <w:rStyle w:val="Hyperlink"/>
+                <w:noProof/>
+              </w:rPr>
+              <w:t>Python</w:t>
+            </w:r>
+            <w:r>
+              <w:rPr>
+                <w:noProof/>
+                <w:webHidden/>
               </w:rPr>
               <w:tab/>
-              <w:t>5</w:t>
+            </w:r>
+            <w:r>
+              <w:rPr>
+                <w:noProof/>
+                <w:webHidden/>
+              </w:rPr>
+              <w:fldChar w:fldCharType="begin"/>
+            </w:r>
+            <w:r>
+              <w:rPr>
+                <w:noProof/>
+                <w:webHidden/>
+              </w:rPr>
+              <w:instrText xml:space="preserve"> PAGEREF _Toc56774438 \h </w:instrText>
+            </w:r>
+            <w:r>
+              <w:rPr>
+                <w:noProof/>
+                <w:webHidden/>
+              </w:rPr>
+            </w:r>
+            <w:r>
+              <w:rPr>
+                <w:noProof/>
+                <w:webHidden/>
+              </w:rPr>
+              <w:fldChar w:fldCharType="separate"/>
+            </w:r>
+            <w:r>
+              <w:rPr>
+                <w:noProof/>
+                <w:webHidden/>
+              </w:rPr>
+              <w:t>8</w:t>
+            </w:r>
+            <w:r>
+              <w:rPr>
+                <w:noProof/>
+                <w:webHidden/>
+              </w:rPr>
+              <w:fldChar w:fldCharType="end"/>
             </w:r>
           </w:hyperlink>
         </w:p>
         <w:p>
           <w:pPr>
-            <w:pBdr>
-              <w:top w:val="nil"/>
-              <w:left w:val="nil"/>
-              <w:bottom w:val="nil"/>
-              <w:right w:val="nil"/>
-              <w:between w:val="nil"/>
-            </w:pBdr>
+            <w:pStyle w:val="TOC1"/>
             <w:tabs>
               <w:tab w:val="right" w:pos="9350"/>
             </w:tabs>
-            <w:spacing w:after="100"/>
             <w:rPr>
-              <w:color w:val="000000"/>
+              <w:rFonts w:asciiTheme="minorHAnsi" w:eastAsiaTheme="minorEastAsia" w:hAnsiTheme="minorHAnsi" w:cstheme="minorBidi"/>
+              <w:noProof/>
             </w:rPr>
           </w:pPr>
-          <w:hyperlink w:anchor="_heading=h.1ksv4uv">
-            <w:r>
-              <w:rPr>
-                <w:color w:val="000000"/>
-              </w:rPr>
-              <w:t>Code snippets</w:t>
-            </w:r>
-            <w:r>
-              <w:rPr>
-                <w:color w:val="000000"/>
+          <w:hyperlink w:anchor="_Toc56774439" w:history="1">
+            <w:r>
+              <w:rPr>
+                <w:rStyle w:val="Hyperlink"/>
+                <w:noProof/>
+              </w:rPr>
+              <w:t>Detection design</w:t>
+            </w:r>
+            <w:r>
+              <w:rPr>
+                <w:noProof/>
+                <w:webHidden/>
               </w:rPr>
               <w:tab/>
-              <w:t>5</w:t>
+            </w:r>
+            <w:r>
+              <w:rPr>
+                <w:noProof/>
+                <w:webHidden/>
+              </w:rPr>
+              <w:fldChar w:fldCharType="begin"/>
+            </w:r>
+            <w:r>
+              <w:rPr>
+                <w:noProof/>
+                <w:webHidden/>
+              </w:rPr>
+              <w:instrText xml:space="preserve"> PAGEREF _Toc56774439 \h </w:instrText>
+            </w:r>
+            <w:r>
+              <w:rPr>
+                <w:noProof/>
+                <w:webHidden/>
+              </w:rPr>
+            </w:r>
+            <w:r>
+              <w:rPr>
+                <w:noProof/>
+                <w:webHidden/>
+              </w:rPr>
+              <w:fldChar w:fldCharType="separate"/>
+            </w:r>
+            <w:r>
+              <w:rPr>
+                <w:noProof/>
+                <w:webHidden/>
+              </w:rPr>
+              <w:t>8</w:t>
+            </w:r>
+            <w:r>
+              <w:rPr>
+                <w:noProof/>
+                <w:webHidden/>
+              </w:rPr>
+              <w:fldChar w:fldCharType="end"/>
             </w:r>
           </w:hyperlink>
         </w:p>
         <w:p>
           <w:pPr>
-            <w:pBdr>
-              <w:top w:val="nil"/>
-              <w:left w:val="nil"/>
-              <w:bottom w:val="nil"/>
-              <w:right w:val="nil"/>
-              <w:between w:val="nil"/>
-            </w:pBdr>
+            <w:pStyle w:val="TOC2"/>
             <w:tabs>
               <w:tab w:val="right" w:pos="9350"/>
             </w:tabs>
-            <w:spacing w:after="100"/>
             <w:rPr>
-              <w:color w:val="000000"/>
+              <w:rFonts w:asciiTheme="minorHAnsi" w:eastAsiaTheme="minorEastAsia" w:hAnsiTheme="minorHAnsi" w:cstheme="minorBidi"/>
+              <w:noProof/>
             </w:rPr>
           </w:pPr>
-          <w:hyperlink w:anchor="_heading=h.44sinio">
-            <w:r>
-              <w:rPr>
-                <w:color w:val="000000"/>
+          <w:hyperlink w:anchor="_Toc56774440" w:history="1">
+            <w:r>
+              <w:rPr>
+                <w:rStyle w:val="Hyperlink"/>
+                <w:noProof/>
+              </w:rPr>
+              <w:t>Apache TomEE detection</w:t>
+            </w:r>
+            <w:r>
+              <w:rPr>
+                <w:noProof/>
+                <w:webHidden/>
+              </w:rPr>
+              <w:tab/>
+            </w:r>
+            <w:r>
+              <w:rPr>
+                <w:noProof/>
+                <w:webHidden/>
+              </w:rPr>
+              <w:fldChar w:fldCharType="begin"/>
+            </w:r>
+            <w:r>
+              <w:rPr>
+                <w:noProof/>
+                <w:webHidden/>
+              </w:rPr>
+              <w:instrText xml:space="preserve"> PAGEREF _Toc56774440 \h </w:instrText>
+            </w:r>
+            <w:r>
+              <w:rPr>
+                <w:noProof/>
+                <w:webHidden/>
+              </w:rPr>
+            </w:r>
+            <w:r>
+              <w:rPr>
+                <w:noProof/>
+                <w:webHidden/>
+              </w:rPr>
+              <w:fldChar w:fldCharType="separate"/>
+            </w:r>
+            <w:r>
+              <w:rPr>
+                <w:noProof/>
+                <w:webHidden/>
+              </w:rPr>
+              <w:t>8</w:t>
+            </w:r>
+            <w:r>
+              <w:rPr>
+                <w:noProof/>
+                <w:webHidden/>
+              </w:rPr>
+              <w:fldChar w:fldCharType="end"/>
+            </w:r>
+          </w:hyperlink>
+        </w:p>
+        <w:p>
+          <w:pPr>
+            <w:pStyle w:val="TOC2"/>
+            <w:tabs>
+              <w:tab w:val="right" w:pos="9350"/>
+            </w:tabs>
+            <w:rPr>
+              <w:rFonts w:asciiTheme="minorHAnsi" w:eastAsiaTheme="minorEastAsia" w:hAnsiTheme="minorHAnsi" w:cstheme="minorBidi"/>
+              <w:noProof/>
+            </w:rPr>
+          </w:pPr>
+          <w:hyperlink w:anchor="_Toc56774441" w:history="1">
+            <w:r>
+              <w:rPr>
+                <w:rStyle w:val="Hyperlink"/>
+                <w:noProof/>
+              </w:rPr>
+              <w:t>JMX detection</w:t>
+            </w:r>
+            <w:r>
+              <w:rPr>
+                <w:noProof/>
+                <w:webHidden/>
+              </w:rPr>
+              <w:tab/>
+            </w:r>
+            <w:r>
+              <w:rPr>
+                <w:noProof/>
+                <w:webHidden/>
+              </w:rPr>
+              <w:fldChar w:fldCharType="begin"/>
+            </w:r>
+            <w:r>
+              <w:rPr>
+                <w:noProof/>
+                <w:webHidden/>
+              </w:rPr>
+              <w:instrText xml:space="preserve"> PAGEREF _Toc56774441 \h </w:instrText>
+            </w:r>
+            <w:r>
+              <w:rPr>
+                <w:noProof/>
+                <w:webHidden/>
+              </w:rPr>
+            </w:r>
+            <w:r>
+              <w:rPr>
+                <w:noProof/>
+                <w:webHidden/>
+              </w:rPr>
+              <w:fldChar w:fldCharType="separate"/>
+            </w:r>
+            <w:r>
+              <w:rPr>
+                <w:noProof/>
+                <w:webHidden/>
+              </w:rPr>
+              <w:t>8</w:t>
+            </w:r>
+            <w:r>
+              <w:rPr>
+                <w:noProof/>
+                <w:webHidden/>
+              </w:rPr>
+              <w:fldChar w:fldCharType="end"/>
+            </w:r>
+          </w:hyperlink>
+        </w:p>
+        <w:p>
+          <w:pPr>
+            <w:pStyle w:val="TOC1"/>
+            <w:tabs>
+              <w:tab w:val="right" w:pos="9350"/>
+            </w:tabs>
+            <w:rPr>
+              <w:rFonts w:asciiTheme="minorHAnsi" w:eastAsiaTheme="minorEastAsia" w:hAnsiTheme="minorHAnsi" w:cstheme="minorBidi"/>
+              <w:noProof/>
+            </w:rPr>
+          </w:pPr>
+          <w:hyperlink w:anchor="_Toc56774442" w:history="1">
+            <w:r>
+              <w:rPr>
+                <w:rStyle w:val="Hyperlink"/>
+                <w:noProof/>
+              </w:rPr>
+              <w:t>Code snippets</w:t>
+            </w:r>
+            <w:r>
+              <w:rPr>
+                <w:noProof/>
+                <w:webHidden/>
+              </w:rPr>
+              <w:tab/>
+            </w:r>
+            <w:r>
+              <w:rPr>
+                <w:noProof/>
+                <w:webHidden/>
+              </w:rPr>
+              <w:fldChar w:fldCharType="begin"/>
+            </w:r>
+            <w:r>
+              <w:rPr>
+                <w:noProof/>
+                <w:webHidden/>
+              </w:rPr>
+              <w:instrText xml:space="preserve"> PAGEREF _Toc56774442 \h </w:instrText>
+            </w:r>
+            <w:r>
+              <w:rPr>
+                <w:noProof/>
+                <w:webHidden/>
+              </w:rPr>
+            </w:r>
+            <w:r>
+              <w:rPr>
+                <w:noProof/>
+                <w:webHidden/>
+              </w:rPr>
+              <w:fldChar w:fldCharType="separate"/>
+            </w:r>
+            <w:r>
+              <w:rPr>
+                <w:noProof/>
+                <w:webHidden/>
+              </w:rPr>
+              <w:t>8</w:t>
+            </w:r>
+            <w:r>
+              <w:rPr>
+                <w:noProof/>
+                <w:webHidden/>
+              </w:rPr>
+              <w:fldChar w:fldCharType="end"/>
+            </w:r>
+          </w:hyperlink>
+        </w:p>
+        <w:p>
+          <w:pPr>
+            <w:pStyle w:val="TOC2"/>
+            <w:tabs>
+              <w:tab w:val="right" w:pos="9350"/>
+            </w:tabs>
+            <w:rPr>
+              <w:rFonts w:asciiTheme="minorHAnsi" w:eastAsiaTheme="minorEastAsia" w:hAnsiTheme="minorHAnsi" w:cstheme="minorBidi"/>
+              <w:noProof/>
+            </w:rPr>
+          </w:pPr>
+          <w:hyperlink w:anchor="_Toc56774443" w:history="1">
+            <w:r>
+              <w:rPr>
+                <w:rStyle w:val="Hyperlink"/>
+                <w:noProof/>
+              </w:rPr>
+              <w:t>Python</w:t>
+            </w:r>
+            <w:r>
+              <w:rPr>
+                <w:noProof/>
+                <w:webHidden/>
+              </w:rPr>
+              <w:tab/>
+            </w:r>
+            <w:r>
+              <w:rPr>
+                <w:noProof/>
+                <w:webHidden/>
+              </w:rPr>
+              <w:fldChar w:fldCharType="begin"/>
+            </w:r>
+            <w:r>
+              <w:rPr>
+                <w:noProof/>
+                <w:webHidden/>
+              </w:rPr>
+              <w:instrText xml:space="preserve"> PAGEREF _Toc56774443 \h </w:instrText>
+            </w:r>
+            <w:r>
+              <w:rPr>
+                <w:noProof/>
+                <w:webHidden/>
+              </w:rPr>
+            </w:r>
+            <w:r>
+              <w:rPr>
+                <w:noProof/>
+                <w:webHidden/>
+              </w:rPr>
+              <w:fldChar w:fldCharType="separate"/>
+            </w:r>
+            <w:r>
+              <w:rPr>
+                <w:noProof/>
+                <w:webHidden/>
+              </w:rPr>
+              <w:t>8</w:t>
+            </w:r>
+            <w:r>
+              <w:rPr>
+                <w:noProof/>
+                <w:webHidden/>
+              </w:rPr>
+              <w:fldChar w:fldCharType="end"/>
+            </w:r>
+          </w:hyperlink>
+        </w:p>
+        <w:p>
+          <w:pPr>
+            <w:pStyle w:val="TOC2"/>
+            <w:tabs>
+              <w:tab w:val="right" w:pos="9350"/>
+            </w:tabs>
+            <w:rPr>
+              <w:rFonts w:asciiTheme="minorHAnsi" w:eastAsiaTheme="minorEastAsia" w:hAnsiTheme="minorHAnsi" w:cstheme="minorBidi"/>
+              <w:noProof/>
+            </w:rPr>
+          </w:pPr>
+          <w:hyperlink w:anchor="_Toc56774444" w:history="1">
+            <w:r>
+              <w:rPr>
+                <w:rStyle w:val="Hyperlink"/>
+                <w:noProof/>
+              </w:rPr>
+              <w:t>Apache TomEE detection</w:t>
+            </w:r>
+            <w:r>
+              <w:rPr>
+                <w:noProof/>
+                <w:webHidden/>
+              </w:rPr>
+              <w:tab/>
+            </w:r>
+            <w:r>
+              <w:rPr>
+                <w:noProof/>
+                <w:webHidden/>
+              </w:rPr>
+              <w:fldChar w:fldCharType="begin"/>
+            </w:r>
+            <w:r>
+              <w:rPr>
+                <w:noProof/>
+                <w:webHidden/>
+              </w:rPr>
+              <w:instrText xml:space="preserve"> PAGEREF _Toc56774444 \h </w:instrText>
+            </w:r>
+            <w:r>
+              <w:rPr>
+                <w:noProof/>
+                <w:webHidden/>
+              </w:rPr>
+            </w:r>
+            <w:r>
+              <w:rPr>
+                <w:noProof/>
+                <w:webHidden/>
+              </w:rPr>
+              <w:fldChar w:fldCharType="separate"/>
+            </w:r>
+            <w:r>
+              <w:rPr>
+                <w:noProof/>
+                <w:webHidden/>
+              </w:rPr>
+              <w:t>9</w:t>
+            </w:r>
+            <w:r>
+              <w:rPr>
+                <w:noProof/>
+                <w:webHidden/>
+              </w:rPr>
+              <w:fldChar w:fldCharType="end"/>
+            </w:r>
+          </w:hyperlink>
+        </w:p>
+        <w:p>
+          <w:pPr>
+            <w:pStyle w:val="TOC2"/>
+            <w:tabs>
+              <w:tab w:val="right" w:pos="9350"/>
+            </w:tabs>
+            <w:rPr>
+              <w:rFonts w:asciiTheme="minorHAnsi" w:eastAsiaTheme="minorEastAsia" w:hAnsiTheme="minorHAnsi" w:cstheme="minorBidi"/>
+              <w:noProof/>
+            </w:rPr>
+          </w:pPr>
+          <w:hyperlink w:anchor="_Toc56774445" w:history="1">
+            <w:r>
+              <w:rPr>
+                <w:rStyle w:val="Hyperlink"/>
+                <w:noProof/>
+              </w:rPr>
+              <w:t>JMX detection</w:t>
+            </w:r>
+            <w:r>
+              <w:rPr>
+                <w:noProof/>
+                <w:webHidden/>
+              </w:rPr>
+              <w:tab/>
+            </w:r>
+            <w:r>
+              <w:rPr>
+                <w:noProof/>
+                <w:webHidden/>
+              </w:rPr>
+              <w:fldChar w:fldCharType="begin"/>
+            </w:r>
+            <w:r>
+              <w:rPr>
+                <w:noProof/>
+                <w:webHidden/>
+              </w:rPr>
+              <w:instrText xml:space="preserve"> PAGEREF _Toc56774445 \h </w:instrText>
+            </w:r>
+            <w:r>
+              <w:rPr>
+                <w:noProof/>
+                <w:webHidden/>
+              </w:rPr>
+            </w:r>
+            <w:r>
+              <w:rPr>
+                <w:noProof/>
+                <w:webHidden/>
+              </w:rPr>
+              <w:fldChar w:fldCharType="separate"/>
+            </w:r>
+            <w:r>
+              <w:rPr>
+                <w:noProof/>
+                <w:webHidden/>
+              </w:rPr>
+              <w:t>9</w:t>
+            </w:r>
+            <w:r>
+              <w:rPr>
+                <w:noProof/>
+                <w:webHidden/>
+              </w:rPr>
+              <w:fldChar w:fldCharType="end"/>
+            </w:r>
+          </w:hyperlink>
+        </w:p>
+        <w:p>
+          <w:pPr>
+            <w:pStyle w:val="TOC1"/>
+            <w:tabs>
+              <w:tab w:val="right" w:pos="9350"/>
+            </w:tabs>
+            <w:rPr>
+              <w:rFonts w:asciiTheme="minorHAnsi" w:eastAsiaTheme="minorEastAsia" w:hAnsiTheme="minorHAnsi" w:cstheme="minorBidi"/>
+              <w:noProof/>
+            </w:rPr>
+          </w:pPr>
+          <w:hyperlink w:anchor="_Toc56774446" w:history="1">
+            <w:r>
+              <w:rPr>
+                <w:rStyle w:val="Hyperlink"/>
+                <w:noProof/>
               </w:rPr>
               <w:t>Bibliography</w:t>
             </w:r>
             <w:r>
               <w:rPr>
-                <w:color w:val="000000"/>
+                <w:noProof/>
+                <w:webHidden/>
               </w:rPr>
               <w:tab/>
-              <w:t>7</w:t>
+            </w:r>
+            <w:r>
+              <w:rPr>
+                <w:noProof/>
+                <w:webHidden/>
+              </w:rPr>
+              <w:fldChar w:fldCharType="begin"/>
+            </w:r>
+            <w:r>
+              <w:rPr>
+                <w:noProof/>
+                <w:webHidden/>
+              </w:rPr>
+              <w:instrText xml:space="preserve"> PAGEREF _Toc56774446 \h </w:instrText>
+            </w:r>
+            <w:r>
+              <w:rPr>
+                <w:noProof/>
+                <w:webHidden/>
+              </w:rPr>
+            </w:r>
+            <w:r>
+              <w:rPr>
+                <w:noProof/>
+                <w:webHidden/>
+              </w:rPr>
+              <w:fldChar w:fldCharType="separate"/>
+            </w:r>
+            <w:r>
+              <w:rPr>
+                <w:noProof/>
+                <w:webHidden/>
+              </w:rPr>
+              <w:t>10</w:t>
+            </w:r>
+            <w:r>
+              <w:rPr>
+                <w:noProof/>
+                <w:webHidden/>
+              </w:rPr>
+              <w:fldChar w:fldCharType="end"/>
             </w:r>
           </w:hyperlink>
         </w:p>
@@ -816,33 +1837,27 @@
       <w:pPr>
         <w:pStyle w:val="Heading1"/>
       </w:pPr>
-      <w:bookmarkStart w:id="0" w:name="_heading=h.gjdgxs" w:colFirst="0" w:colLast="0"/>
-      <w:bookmarkEnd w:id="0"/>
+      <w:bookmarkStart w:id="0" w:name="_Toc56774424"/>
       <w:r>
         <w:lastRenderedPageBreak/>
         <w:t>Assignment clarification</w:t>
       </w:r>
-    </w:p>
-    <w:p>
-      <w:r>
-        <w:t>Th</w:t>
-      </w:r>
-      <w:r>
-        <w:t>e specific task in my assignment is to look for and choose some recent CVE. Next part is to implement a simple Python script with use of NSE scripting language or some more advanced scanner like Shodan or so, in edge case I can use Metasploit framework, fo</w:t>
-      </w:r>
-      <w:r>
-        <w:t xml:space="preserve">r detecting vulnerable devices in specified IP range. </w:t>
+      <w:bookmarkEnd w:id="0"/>
+    </w:p>
+    <w:p>
+      <w:r>
+        <w:t xml:space="preserve">The specific task in my assignment is to look for and choose some recent CVE. Next part is to implement a simple Python script with use of NSE scripting language or some more advanced scanner like Shodan or so, in edge case I can use Metasploit framework, for detecting vulnerable devices in specified IP range. </w:t>
       </w:r>
     </w:p>
     <w:p>
       <w:pPr>
         <w:pStyle w:val="Heading1"/>
       </w:pPr>
-      <w:bookmarkStart w:id="1" w:name="_heading=h.30j0zll" w:colFirst="0" w:colLast="0"/>
+      <w:bookmarkStart w:id="1" w:name="_Toc56774425"/>
+      <w:r>
+        <w:t>CVE-2020-11969</w:t>
+      </w:r>
       <w:bookmarkEnd w:id="1"/>
-      <w:r>
-        <w:t>CVE-2020-11969</w:t>
-      </w:r>
     </w:p>
     <w:p>
       <w:r>
@@ -854,10 +1869,7 @@
       </w:r>
       <w:proofErr w:type="spellEnd"/>
       <w:r>
-        <w:t xml:space="preserve"> is configured to use the</w:t>
-      </w:r>
-      <w:r>
-        <w:t xml:space="preserve"> embedded ActiveMQ broker, and the broker URI includes the </w:t>
+        <w:t xml:space="preserve"> is configured to use the embedded ActiveMQ broker, and the broker URI includes the </w:t>
       </w:r>
       <w:proofErr w:type="spellStart"/>
       <w:r>
@@ -889,10 +1901,7 @@
       </w:r>
       <w:proofErr w:type="spellEnd"/>
       <w:r>
-        <w:t xml:space="preserve"> 7.0.0-M1 - </w:t>
-      </w:r>
-      <w:r>
-        <w:t xml:space="preserve">7.0.7, Apache </w:t>
+        <w:t xml:space="preserve"> 7.0.0-M1 - 7.0.7, Apache </w:t>
       </w:r>
       <w:proofErr w:type="spellStart"/>
       <w:r>
@@ -907,11 +1916,11 @@
       <w:pPr>
         <w:pStyle w:val="Heading1"/>
       </w:pPr>
-      <w:bookmarkStart w:id="2" w:name="_heading=h.1fob9te" w:colFirst="0" w:colLast="0"/>
+      <w:bookmarkStart w:id="2" w:name="_Toc56774426"/>
+      <w:r>
+        <w:t>CWE-287</w:t>
+      </w:r>
       <w:bookmarkEnd w:id="2"/>
-      <w:r>
-        <w:t>CWE-287</w:t>
-      </w:r>
     </w:p>
     <w:p>
       <w:r>
@@ -923,21 +1932,18 @@
       </w:r>
       <w:proofErr w:type="spellEnd"/>
       <w:r>
-        <w:t xml:space="preserve"> Common Weakness Enumeration database, above mentioned CVE is type of Improper Authentication. IT means that an actor claims to have a given identity, the software does not prove or insuffici</w:t>
-      </w:r>
-      <w:r>
-        <w:t>ently proves that the claim is correct. (2)</w:t>
+        <w:t xml:space="preserve"> Common Weakness Enumeration database, above mentioned CVE is type of Improper Authentication. IT means that an actor claims to have a given identity, the software does not prove or insufficiently proves that the claim is correct. (2)</w:t>
       </w:r>
     </w:p>
     <w:p>
       <w:pPr>
         <w:pStyle w:val="Heading1"/>
       </w:pPr>
-      <w:bookmarkStart w:id="3" w:name="_heading=h.3znysh7" w:colFirst="0" w:colLast="0"/>
+      <w:bookmarkStart w:id="3" w:name="_Toc56774427"/>
+      <w:r>
+        <w:t>Analysis of problem area</w:t>
+      </w:r>
       <w:bookmarkEnd w:id="3"/>
-      <w:r>
-        <w:t>Analysis of problem area</w:t>
-      </w:r>
     </w:p>
     <w:p>
       <w:r>
@@ -956,14 +1962,11 @@
       <w:pPr>
         <w:pStyle w:val="Heading1"/>
       </w:pPr>
-      <w:bookmarkStart w:id="4" w:name="_heading=h.2et92p0" w:colFirst="0" w:colLast="0"/>
+      <w:bookmarkStart w:id="4" w:name="_Toc56774428"/>
+      <w:r>
+        <w:t>Analysis of existing solutions</w:t>
+      </w:r>
       <w:bookmarkEnd w:id="4"/>
-      <w:r>
-        <w:t>Analysis of existing so</w:t>
-      </w:r>
-      <w:r>
-        <w:t>lutions</w:t>
-      </w:r>
     </w:p>
     <w:p>
       <w:r>
@@ -990,18 +1993,15 @@
       <w:pPr>
         <w:pStyle w:val="Heading2"/>
       </w:pPr>
-      <w:bookmarkStart w:id="5" w:name="_heading=h.tyjcwt" w:colFirst="0" w:colLast="0"/>
+      <w:bookmarkStart w:id="5" w:name="_Toc56774429"/>
+      <w:r>
+        <w:t>Example Usage of broker</w:t>
+      </w:r>
       <w:bookmarkEnd w:id="5"/>
-      <w:r>
-        <w:t>Example Usage of broker</w:t>
-      </w:r>
-    </w:p>
-    <w:p>
-      <w:r>
-        <w:t xml:space="preserve">As example usage </w:t>
-      </w:r>
-      <w:r>
-        <w:t xml:space="preserve">of such tool I chose the tutorial from website </w:t>
+    </w:p>
+    <w:p>
+      <w:r>
+        <w:t xml:space="preserve">As example usage of such tool I chose the tutorial from website </w:t>
       </w:r>
       <w:proofErr w:type="spellStart"/>
       <w:r>
@@ -1017,10 +2017,7 @@
       </w:r>
       <w:proofErr w:type="gramEnd"/>
       <w:r>
-        <w:t xml:space="preserve"> Web crawler is an Internet bot that crawls/browse the world wide web or the specific website for image</w:t>
-      </w:r>
-      <w:r>
-        <w:t xml:space="preserve">s or links like in this example. </w:t>
+        <w:t xml:space="preserve"> Web crawler is an Internet bot that crawls/browse the world wide web or the specific website for images or links like in this example. </w:t>
       </w:r>
     </w:p>
     <w:p>
@@ -1035,7 +2032,7 @@
       <w:r>
         <w:t xml:space="preserve"> the website for images in website. Sample website is </w:t>
       </w:r>
-      <w:hyperlink r:id="rId6">
+      <w:hyperlink r:id="rId7">
         <w:r>
           <w:rPr>
             <w:color w:val="0563C1"/>
@@ -1064,69 +2061,21 @@
           <w:noProof/>
         </w:rPr>
         <w:lastRenderedPageBreak/>
-        <w:drawing>
-          <wp:anchor distT="0" distB="0" distL="114300" distR="114300" simplePos="0" relativeHeight="251658240" behindDoc="0" locked="0" layoutInCell="1" hidden="0" allowOverlap="1">
-            <wp:simplePos x="0" y="0"/>
-            <wp:positionH relativeFrom="column">
-              <wp:posOffset>-652144</wp:posOffset>
-            </wp:positionH>
-            <wp:positionV relativeFrom="paragraph">
-              <wp:posOffset>359410</wp:posOffset>
-            </wp:positionV>
-            <wp:extent cx="7293610" cy="4102735"/>
-            <wp:effectExtent l="0" t="0" r="0" b="0"/>
-            <wp:wrapSquare wrapText="bothSides" distT="0" distB="0" distL="114300" distR="114300"/>
-            <wp:docPr id="14" name="image4.png"/>
-            <wp:cNvGraphicFramePr/>
-            <a:graphic xmlns:a="http://schemas.openxmlformats.org/drawingml/2006/main">
-              <a:graphicData uri="http://schemas.openxmlformats.org/drawingml/2006/picture">
-                <pic:pic xmlns:pic="http://schemas.openxmlformats.org/drawingml/2006/picture">
-                  <pic:nvPicPr>
-                    <pic:cNvPr id="0" name="image4.png"/>
-                    <pic:cNvPicPr preferRelativeResize="0"/>
-                  </pic:nvPicPr>
-                  <pic:blipFill>
-                    <a:blip r:embed="rId7"/>
-                    <a:srcRect/>
-                    <a:stretch>
-                      <a:fillRect/>
-                    </a:stretch>
-                  </pic:blipFill>
-                  <pic:spPr>
-                    <a:xfrm>
-                      <a:off x="0" y="0"/>
-                      <a:ext cx="7293610" cy="4102735"/>
-                    </a:xfrm>
-                    <a:prstGeom prst="rect">
-                      <a:avLst/>
-                    </a:prstGeom>
-                    <a:ln/>
-                  </pic:spPr>
-                </pic:pic>
-              </a:graphicData>
-            </a:graphic>
-          </wp:anchor>
-        </w:drawing>
-      </w:r>
-      <w:r>
-        <w:rPr>
-          <w:noProof/>
-        </w:rPr>
         <mc:AlternateContent>
           <mc:Choice Requires="wps">
             <w:drawing>
-              <wp:anchor distT="0" distB="0" distL="114300" distR="114300" simplePos="0" relativeHeight="251659264" behindDoc="0" locked="0" layoutInCell="1" hidden="0" allowOverlap="1">
+              <wp:anchor distT="0" distB="0" distL="114300" distR="114300" simplePos="0" relativeHeight="251660288" behindDoc="0" locked="0" layoutInCell="1" hidden="0" allowOverlap="1" wp14:anchorId="50303276" wp14:editId="640CBB0E">
                 <wp:simplePos x="0" y="0"/>
                 <wp:positionH relativeFrom="column">
-                  <wp:posOffset>584200</wp:posOffset>
+                  <wp:posOffset>1280160</wp:posOffset>
                 </wp:positionH>
                 <wp:positionV relativeFrom="paragraph">
-                  <wp:posOffset>342900</wp:posOffset>
+                  <wp:posOffset>500932</wp:posOffset>
                 </wp:positionV>
-                <wp:extent cx="7303135" cy="4112260"/>
+                <wp:extent cx="1057275" cy="461010"/>
                 <wp:effectExtent l="0" t="0" r="0" b="0"/>
                 <wp:wrapNone/>
-                <wp:docPr id="10" name="Rectangle 10"/>
+                <wp:docPr id="11" name="Rectangle 11"/>
                 <wp:cNvGraphicFramePr/>
                 <a:graphic xmlns:a="http://schemas.openxmlformats.org/drawingml/2006/main">
                   <a:graphicData uri="http://schemas.microsoft.com/office/word/2010/wordprocessingShape">
@@ -1134,8 +2083,8 @@
                       <wps:cNvSpPr/>
                       <wps:spPr>
                         <a:xfrm>
-                          <a:off x="1699195" y="1728633"/>
-                          <a:ext cx="7293610" cy="4102735"/>
+                          <a:off x="0" y="0"/>
+                          <a:ext cx="1057275" cy="461010"/>
                         </a:xfrm>
                         <a:prstGeom prst="rect">
                           <a:avLst/>
@@ -1152,103 +2101,14 @@
                               <w:spacing w:before="40" w:after="0" w:line="240" w:lineRule="auto"/>
                               <w:jc w:val="center"/>
                               <w:textDirection w:val="btLr"/>
+                              <w:rPr>
+                                <w:color w:val="FFFFFF" w:themeColor="background1"/>
+                              </w:rPr>
                             </w:pPr>
                             <w:r>
                               <w:rPr>
                                 <w:b/>
-                                <w:color w:val="2F5496"/>
-                                <w:sz w:val="44"/>
-                              </w:rPr>
-                              <w:t>ActiveMQ</w:t>
-                            </w:r>
-                          </w:p>
-                        </w:txbxContent>
-                      </wps:txbx>
-                      <wps:bodyPr spcFirstLastPara="1" wrap="square" lIns="91425" tIns="45700" rIns="91425" bIns="45700" anchor="t" anchorCtr="0">
-                        <a:noAutofit/>
-                      </wps:bodyPr>
-                    </wps:wsp>
-                  </a:graphicData>
-                </a:graphic>
-              </wp:anchor>
-            </w:drawing>
-          </mc:Choice>
-          <mc:Fallback>
-            <w:pict>
-              <v:rect id="Rectangle 10" o:spid="_x0000_s1026" style="position:absolute;margin-left:46pt;margin-top:27pt;width:575.05pt;height:323.8pt;z-index:251659264;visibility:visible;mso-wrap-style:square;mso-wrap-distance-left:9pt;mso-wrap-distance-top:0;mso-wrap-distance-right:9pt;mso-wrap-distance-bottom:0;mso-position-horizontal:absolute;mso-position-horizontal-relative:text;mso-position-vertical:absolute;mso-position-vertical-relative:text;v-text-anchor:top" o:gfxdata="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" filled="f" stroked="f">
-                <v:textbox inset="2.53958mm,1.2694mm,2.53958mm,1.2694mm">
-                  <w:txbxContent>
-                    <w:p>
-                      <w:pPr>
-                        <w:spacing w:before="40" w:after="0" w:line="240" w:lineRule="auto"/>
-                        <w:jc w:val="center"/>
-                        <w:textDirection w:val="btLr"/>
-                      </w:pPr>
-                      <w:r>
-                        <w:rPr>
-                          <w:b/>
-                          <w:color w:val="2F5496"/>
-                          <w:sz w:val="44"/>
-                        </w:rPr>
-                        <w:t>ActiveMQ</w:t>
-                      </w:r>
-                    </w:p>
-                  </w:txbxContent>
-                </v:textbox>
-              </v:rect>
-            </w:pict>
-          </mc:Fallback>
-        </mc:AlternateContent>
-      </w:r>
-      <w:r>
-        <w:rPr>
-          <w:noProof/>
-        </w:rPr>
-        <mc:AlternateContent>
-          <mc:Choice Requires="wps">
-            <w:drawing>
-              <wp:anchor distT="0" distB="0" distL="114300" distR="114300" simplePos="0" relativeHeight="251660288" behindDoc="0" locked="0" layoutInCell="1" hidden="0" allowOverlap="1">
-                <wp:simplePos x="0" y="0"/>
-                <wp:positionH relativeFrom="column">
-                  <wp:posOffset>4114800</wp:posOffset>
-                </wp:positionH>
-                <wp:positionV relativeFrom="paragraph">
-                  <wp:posOffset>368300</wp:posOffset>
-                </wp:positionV>
-                <wp:extent cx="7303135" cy="4112260"/>
-                <wp:effectExtent l="0" t="0" r="0" b="0"/>
-                <wp:wrapNone/>
-                <wp:docPr id="11" name="Rectangle 11"/>
-                <wp:cNvGraphicFramePr/>
-                <a:graphic xmlns:a="http://schemas.openxmlformats.org/drawingml/2006/main">
-                  <a:graphicData uri="http://schemas.microsoft.com/office/word/2010/wordprocessingShape">
-                    <wps:wsp>
-                      <wps:cNvSpPr/>
-                      <wps:spPr>
-                        <a:xfrm>
-                          <a:off x="1699195" y="1728633"/>
-                          <a:ext cx="7293610" cy="4102735"/>
-                        </a:xfrm>
-                        <a:prstGeom prst="rect">
-                          <a:avLst/>
-                        </a:prstGeom>
-                        <a:noFill/>
-                        <a:ln>
-                          <a:noFill/>
-                        </a:ln>
-                      </wps:spPr>
-                      <wps:txbx>
-                        <w:txbxContent>
-                          <w:p>
-                            <w:pPr>
-                              <w:spacing w:before="40" w:after="0" w:line="240" w:lineRule="auto"/>
-                              <w:jc w:val="center"/>
-                              <w:textDirection w:val="btLr"/>
-                            </w:pPr>
-                            <w:r>
-                              <w:rPr>
-                                <w:b/>
-                                <w:color w:val="2F5496"/>
+                                <w:color w:val="FFFFFF" w:themeColor="background1"/>
                                 <w:sz w:val="44"/>
                               </w:rPr>
                               <w:t>Apache</w:t>
@@ -1268,12 +2128,18 @@
                     </wps:wsp>
                   </a:graphicData>
                 </a:graphic>
+                <wp14:sizeRelH relativeFrom="margin">
+                  <wp14:pctWidth>0</wp14:pctWidth>
+                </wp14:sizeRelH>
+                <wp14:sizeRelV relativeFrom="margin">
+                  <wp14:pctHeight>0</wp14:pctHeight>
+                </wp14:sizeRelV>
               </wp:anchor>
             </w:drawing>
           </mc:Choice>
           <mc:Fallback>
             <w:pict>
-              <v:rect id="Rectangle 11" o:spid="_x0000_s1027" style="position:absolute;margin-left:324pt;margin-top:29pt;width:575.05pt;height:323.8pt;z-index:251660288;visibility:visible;mso-wrap-style:square;mso-wrap-distance-left:9pt;mso-wrap-distance-top:0;mso-wrap-distance-right:9pt;mso-wrap-distance-bottom:0;mso-position-horizontal:absolute;mso-position-horizontal-relative:text;mso-position-vertical:absolute;mso-position-vertical-relative:text;v-text-anchor:top" o:gfxdata="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" filled="f" stroked="f">
+              <v:rect w14:anchorId="50303276" id="Rectangle 11" o:spid="_x0000_s1026" style="position:absolute;margin-left:100.8pt;margin-top:39.45pt;width:83.25pt;height:36.3pt;z-index:251660288;visibility:visible;mso-wrap-style:square;mso-width-percent:0;mso-height-percent:0;mso-wrap-distance-left:9pt;mso-wrap-distance-top:0;mso-wrap-distance-right:9pt;mso-wrap-distance-bottom:0;mso-position-horizontal:absolute;mso-position-horizontal-relative:text;mso-position-vertical:absolute;mso-position-vertical-relative:text;mso-width-percent:0;mso-height-percent:0;mso-width-relative:margin;mso-height-relative:margin;v-text-anchor:top" o:gfxdata="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" filled="f" stroked="f">
                 <v:textbox inset="2.53958mm,1.2694mm,2.53958mm,1.2694mm">
                   <w:txbxContent>
                     <w:p>
@@ -1281,11 +2147,14 @@
                         <w:spacing w:before="40" w:after="0" w:line="240" w:lineRule="auto"/>
                         <w:jc w:val="center"/>
                         <w:textDirection w:val="btLr"/>
+                        <w:rPr>
+                          <w:color w:val="FFFFFF" w:themeColor="background1"/>
+                        </w:rPr>
                       </w:pPr>
                       <w:r>
                         <w:rPr>
                           <w:b/>
-                          <w:color w:val="2F5496"/>
+                          <w:color w:val="FFFFFF" w:themeColor="background1"/>
                           <w:sz w:val="44"/>
                         </w:rPr>
                         <w:t>Apache</w:t>
@@ -1308,21 +2177,72 @@
         <w:rPr>
           <w:noProof/>
         </w:rPr>
+        <w:drawing>
+          <wp:anchor distT="0" distB="0" distL="114300" distR="114300" simplePos="0" relativeHeight="251658240" behindDoc="0" locked="0" layoutInCell="1" hidden="0" allowOverlap="1" wp14:anchorId="5771060A" wp14:editId="26019470">
+            <wp:simplePos x="0" y="0"/>
+            <wp:positionH relativeFrom="column">
+              <wp:posOffset>-652145</wp:posOffset>
+            </wp:positionH>
+            <wp:positionV relativeFrom="paragraph">
+              <wp:posOffset>357505</wp:posOffset>
+            </wp:positionV>
+            <wp:extent cx="7293610" cy="4102735"/>
+            <wp:effectExtent l="0" t="0" r="2540" b="0"/>
+            <wp:wrapSquare wrapText="bothSides" distT="0" distB="0" distL="114300" distR="114300"/>
+            <wp:docPr id="14" name="image4.png"/>
+            <wp:cNvGraphicFramePr/>
+            <a:graphic xmlns:a="http://schemas.openxmlformats.org/drawingml/2006/main">
+              <a:graphicData uri="http://schemas.openxmlformats.org/drawingml/2006/picture">
+                <pic:pic xmlns:pic="http://schemas.openxmlformats.org/drawingml/2006/picture">
+                  <pic:nvPicPr>
+                    <pic:cNvPr id="0" name="image4.png"/>
+                    <pic:cNvPicPr preferRelativeResize="0"/>
+                  </pic:nvPicPr>
+                  <pic:blipFill>
+                    <a:blip r:embed="rId8"/>
+                    <a:srcRect/>
+                    <a:stretch>
+                      <a:fillRect/>
+                    </a:stretch>
+                  </pic:blipFill>
+                  <pic:spPr>
+                    <a:xfrm>
+                      <a:off x="0" y="0"/>
+                      <a:ext cx="7293610" cy="4102735"/>
+                    </a:xfrm>
+                    <a:prstGeom prst="rect">
+                      <a:avLst/>
+                    </a:prstGeom>
+                    <a:ln/>
+                  </pic:spPr>
+                </pic:pic>
+              </a:graphicData>
+            </a:graphic>
+            <wp14:sizeRelH relativeFrom="margin">
+              <wp14:pctWidth>0</wp14:pctWidth>
+            </wp14:sizeRelH>
+          </wp:anchor>
+        </w:drawing>
+      </w:r>
+      <w:r>
+        <w:rPr>
+          <w:noProof/>
+        </w:rPr>
         <mc:AlternateContent>
           <mc:Choice Requires="wps">
             <w:drawing>
-              <wp:anchor distT="0" distB="0" distL="114300" distR="114300" simplePos="0" relativeHeight="251661312" behindDoc="0" locked="0" layoutInCell="1" hidden="0" allowOverlap="1">
+              <wp:anchor distT="0" distB="0" distL="114300" distR="114300" simplePos="0" relativeHeight="251659264" behindDoc="0" locked="0" layoutInCell="1" hidden="0" allowOverlap="1" wp14:anchorId="25A84842" wp14:editId="43E8CEF6">
                 <wp:simplePos x="0" y="0"/>
                 <wp:positionH relativeFrom="column">
-                  <wp:posOffset>584200</wp:posOffset>
+                  <wp:posOffset>4222115</wp:posOffset>
                 </wp:positionH>
                 <wp:positionV relativeFrom="paragraph">
-                  <wp:posOffset>2362200</wp:posOffset>
+                  <wp:posOffset>357478</wp:posOffset>
                 </wp:positionV>
-                <wp:extent cx="7303135" cy="4112260"/>
-                <wp:effectExtent l="0" t="0" r="0" b="0"/>
+                <wp:extent cx="1426900" cy="437322"/>
+                <wp:effectExtent l="0" t="0" r="0" b="1270"/>
                 <wp:wrapNone/>
-                <wp:docPr id="12" name="Rectangle 12"/>
+                <wp:docPr id="10" name="Rectangle 10"/>
                 <wp:cNvGraphicFramePr/>
                 <a:graphic xmlns:a="http://schemas.openxmlformats.org/drawingml/2006/main">
                   <a:graphicData uri="http://schemas.microsoft.com/office/word/2010/wordprocessingShape">
@@ -1330,8 +2250,8 @@
                       <wps:cNvSpPr/>
                       <wps:spPr>
                         <a:xfrm>
-                          <a:off x="1699195" y="1728633"/>
-                          <a:ext cx="7293610" cy="4102735"/>
+                          <a:off x="0" y="0"/>
+                          <a:ext cx="1426900" cy="437322"/>
                         </a:xfrm>
                         <a:prstGeom prst="rect">
                           <a:avLst/>
@@ -1348,22 +2268,17 @@
                               <w:spacing w:before="40" w:after="0" w:line="240" w:lineRule="auto"/>
                               <w:jc w:val="center"/>
                               <w:textDirection w:val="btLr"/>
+                              <w:rPr>
+                                <w:color w:val="FFFFFF" w:themeColor="background1"/>
+                              </w:rPr>
                             </w:pPr>
                             <w:r>
                               <w:rPr>
                                 <w:b/>
-                                <w:color w:val="2F5496"/>
+                                <w:color w:val="FFFFFF" w:themeColor="background1"/>
                                 <w:sz w:val="44"/>
                               </w:rPr>
-                              <w:t>J</w:t>
-                            </w:r>
-                            <w:r>
-                              <w:rPr>
-                                <w:b/>
-                                <w:color w:val="2F5496"/>
-                                <w:sz w:val="44"/>
-                              </w:rPr>
-                              <w:t>MS client</w:t>
+                              <w:t>ActiveMQ</w:t>
                             </w:r>
                           </w:p>
                         </w:txbxContent>
@@ -1374,12 +2289,18 @@
                     </wps:wsp>
                   </a:graphicData>
                 </a:graphic>
+                <wp14:sizeRelH relativeFrom="margin">
+                  <wp14:pctWidth>0</wp14:pctWidth>
+                </wp14:sizeRelH>
+                <wp14:sizeRelV relativeFrom="margin">
+                  <wp14:pctHeight>0</wp14:pctHeight>
+                </wp14:sizeRelV>
               </wp:anchor>
             </w:drawing>
           </mc:Choice>
           <mc:Fallback>
             <w:pict>
-              <v:rect id="Rectangle 12" o:spid="_x0000_s1028" style="position:absolute;margin-left:46pt;margin-top:186pt;width:575.05pt;height:323.8pt;z-index:251661312;visibility:visible;mso-wrap-style:square;mso-wrap-distance-left:9pt;mso-wrap-distance-top:0;mso-wrap-distance-right:9pt;mso-wrap-distance-bottom:0;mso-position-horizontal:absolute;mso-position-horizontal-relative:text;mso-position-vertical:absolute;mso-position-vertical-relative:text;v-text-anchor:top" o:gfxdata="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" filled="f" stroked="f">
+              <v:rect w14:anchorId="25A84842" id="Rectangle 10" o:spid="_x0000_s1027" style="position:absolute;margin-left:332.45pt;margin-top:28.15pt;width:112.35pt;height:34.45pt;z-index:251659264;visibility:visible;mso-wrap-style:square;mso-width-percent:0;mso-height-percent:0;mso-wrap-distance-left:9pt;mso-wrap-distance-top:0;mso-wrap-distance-right:9pt;mso-wrap-distance-bottom:0;mso-position-horizontal:absolute;mso-position-horizontal-relative:text;mso-position-vertical:absolute;mso-position-vertical-relative:text;mso-width-percent:0;mso-height-percent:0;mso-width-relative:margin;mso-height-relative:margin;v-text-anchor:top" o:gfxdata="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" filled="f" stroked="f">
                 <v:textbox inset="2.53958mm,1.2694mm,2.53958mm,1.2694mm">
                   <w:txbxContent>
                     <w:p>
@@ -1387,22 +2308,17 @@
                         <w:spacing w:before="40" w:after="0" w:line="240" w:lineRule="auto"/>
                         <w:jc w:val="center"/>
                         <w:textDirection w:val="btLr"/>
+                        <w:rPr>
+                          <w:color w:val="FFFFFF" w:themeColor="background1"/>
+                        </w:rPr>
                       </w:pPr>
                       <w:r>
                         <w:rPr>
                           <w:b/>
-                          <w:color w:val="2F5496"/>
+                          <w:color w:val="FFFFFF" w:themeColor="background1"/>
                           <w:sz w:val="44"/>
                         </w:rPr>
-                        <w:t>J</w:t>
-                      </w:r>
-                      <w:r>
-                        <w:rPr>
-                          <w:b/>
-                          <w:color w:val="2F5496"/>
-                          <w:sz w:val="44"/>
-                        </w:rPr>
-                        <w:t>MS client</w:t>
+                        <w:t>ActiveMQ</w:t>
                       </w:r>
                     </w:p>
                   </w:txbxContent>
@@ -1412,17 +2328,121 @@
           </mc:Fallback>
         </mc:AlternateContent>
       </w:r>
+      <w:r>
+        <w:rPr>
+          <w:noProof/>
+        </w:rPr>
+        <mc:AlternateContent>
+          <mc:Choice Requires="wps">
+            <w:drawing>
+              <wp:anchor distT="0" distB="0" distL="114300" distR="114300" simplePos="0" relativeHeight="251661312" behindDoc="0" locked="0" layoutInCell="1" hidden="0" allowOverlap="1" wp14:anchorId="55589C0B" wp14:editId="43672252">
+                <wp:simplePos x="0" y="0"/>
+                <wp:positionH relativeFrom="column">
+                  <wp:posOffset>317665</wp:posOffset>
+                </wp:positionH>
+                <wp:positionV relativeFrom="paragraph">
+                  <wp:posOffset>3236181</wp:posOffset>
+                </wp:positionV>
+                <wp:extent cx="1561879" cy="437322"/>
+                <wp:effectExtent l="0" t="0" r="0" b="1270"/>
+                <wp:wrapNone/>
+                <wp:docPr id="12" name="Rectangle 12"/>
+                <wp:cNvGraphicFramePr/>
+                <a:graphic xmlns:a="http://schemas.openxmlformats.org/drawingml/2006/main">
+                  <a:graphicData uri="http://schemas.microsoft.com/office/word/2010/wordprocessingShape">
+                    <wps:wsp>
+                      <wps:cNvSpPr/>
+                      <wps:spPr>
+                        <a:xfrm>
+                          <a:off x="0" y="0"/>
+                          <a:ext cx="1561879" cy="437322"/>
+                        </a:xfrm>
+                        <a:prstGeom prst="rect">
+                          <a:avLst/>
+                        </a:prstGeom>
+                        <a:noFill/>
+                        <a:ln>
+                          <a:noFill/>
+                        </a:ln>
+                      </wps:spPr>
+                      <wps:txbx>
+                        <w:txbxContent>
+                          <w:p>
+                            <w:pPr>
+                              <w:spacing w:before="40" w:after="0" w:line="240" w:lineRule="auto"/>
+                              <w:jc w:val="center"/>
+                              <w:textDirection w:val="btLr"/>
+                              <w:rPr>
+                                <w:color w:val="FFFFFF" w:themeColor="background1"/>
+                              </w:rPr>
+                            </w:pPr>
+                            <w:r>
+                              <w:rPr>
+                                <w:b/>
+                                <w:color w:val="FFFFFF" w:themeColor="background1"/>
+                                <w:sz w:val="44"/>
+                              </w:rPr>
+                              <w:t>JMS client</w:t>
+                            </w:r>
+                          </w:p>
+                        </w:txbxContent>
+                      </wps:txbx>
+                      <wps:bodyPr spcFirstLastPara="1" wrap="square" lIns="91425" tIns="45700" rIns="91425" bIns="45700" anchor="t" anchorCtr="0">
+                        <a:noAutofit/>
+                      </wps:bodyPr>
+                    </wps:wsp>
+                  </a:graphicData>
+                </a:graphic>
+                <wp14:sizeRelH relativeFrom="margin">
+                  <wp14:pctWidth>0</wp14:pctWidth>
+                </wp14:sizeRelH>
+                <wp14:sizeRelV relativeFrom="margin">
+                  <wp14:pctHeight>0</wp14:pctHeight>
+                </wp14:sizeRelV>
+              </wp:anchor>
+            </w:drawing>
+          </mc:Choice>
+          <mc:Fallback>
+            <w:pict>
+              <v:rect w14:anchorId="55589C0B" id="Rectangle 12" o:spid="_x0000_s1028" style="position:absolute;margin-left:25pt;margin-top:254.8pt;width:123pt;height:34.45pt;z-index:251661312;visibility:visible;mso-wrap-style:square;mso-width-percent:0;mso-height-percent:0;mso-wrap-distance-left:9pt;mso-wrap-distance-top:0;mso-wrap-distance-right:9pt;mso-wrap-distance-bottom:0;mso-position-horizontal:absolute;mso-position-horizontal-relative:text;mso-position-vertical:absolute;mso-position-vertical-relative:text;mso-width-percent:0;mso-height-percent:0;mso-width-relative:margin;mso-height-relative:margin;v-text-anchor:top" o:gfxdata="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" filled="f" stroked="f">
+                <v:textbox inset="2.53958mm,1.2694mm,2.53958mm,1.2694mm">
+                  <w:txbxContent>
+                    <w:p>
+                      <w:pPr>
+                        <w:spacing w:before="40" w:after="0" w:line="240" w:lineRule="auto"/>
+                        <w:jc w:val="center"/>
+                        <w:textDirection w:val="btLr"/>
+                        <w:rPr>
+                          <w:color w:val="FFFFFF" w:themeColor="background1"/>
+                        </w:rPr>
+                      </w:pPr>
+                      <w:r>
+                        <w:rPr>
+                          <w:b/>
+                          <w:color w:val="FFFFFF" w:themeColor="background1"/>
+                          <w:sz w:val="44"/>
+                        </w:rPr>
+                        <w:t>JMS client</w:t>
+                      </w:r>
+                    </w:p>
+                  </w:txbxContent>
+                </v:textbox>
+              </v:rect>
+            </w:pict>
+          </mc:Fallback>
+        </mc:AlternateContent>
+      </w:r>
     </w:p>
     <w:p/>
     <w:p>
       <w:pPr>
         <w:pStyle w:val="Heading1"/>
       </w:pPr>
-      <w:bookmarkStart w:id="6" w:name="_heading=h.3dy6vkm" w:colFirst="0" w:colLast="0"/>
+      <w:bookmarkStart w:id="6" w:name="_Toc56774430"/>
+      <w:r>
+        <w:t>Environment</w:t>
+      </w:r>
       <w:bookmarkEnd w:id="6"/>
-      <w:r>
-        <w:t>Environment</w:t>
-      </w:r>
     </w:p>
     <w:p>
       <w:r>
@@ -1452,7 +2472,7 @@
       <w:r>
         <w:t xml:space="preserve"> repo can be found on </w:t>
       </w:r>
-      <w:hyperlink r:id="rId8">
+      <w:hyperlink r:id="rId9">
         <w:r>
           <w:rPr>
             <w:color w:val="0563C1"/>
@@ -1466,11 +2486,11 @@
       <w:pPr>
         <w:pStyle w:val="Heading1"/>
       </w:pPr>
-      <w:bookmarkStart w:id="7" w:name="_heading=h.1t3h5sf" w:colFirst="0" w:colLast="0"/>
+      <w:bookmarkStart w:id="7" w:name="_Toc56774431"/>
+      <w:r>
+        <w:t>Apache</w:t>
+      </w:r>
       <w:bookmarkEnd w:id="7"/>
-      <w:r>
-        <w:t>Apache</w:t>
-      </w:r>
     </w:p>
     <w:p>
       <w:r>
@@ -1481,18 +2501,15 @@
       <w:pPr>
         <w:pStyle w:val="Heading2"/>
       </w:pPr>
-      <w:bookmarkStart w:id="8" w:name="_heading=h.4d34og8" w:colFirst="0" w:colLast="0"/>
+      <w:bookmarkStart w:id="8" w:name="_Toc56774432"/>
+      <w:r>
+        <w:t>ActiveMQ broker</w:t>
+      </w:r>
       <w:bookmarkEnd w:id="8"/>
-      <w:r>
-        <w:t>ActiveMQ broker</w:t>
-      </w:r>
-    </w:p>
-    <w:p>
-      <w:r>
-        <w:t xml:space="preserve">Simple answer to what is ActiveMQ is. ActiveMQ is a popular open </w:t>
-      </w:r>
-      <w:r>
-        <w:t>source Java message-oriented middleware (MoM). For me that was not enough.</w:t>
+    </w:p>
+    <w:p>
+      <w:r>
+        <w:t>Simple answer to what is ActiveMQ is. ActiveMQ is a popular open source Java message-oriented middleware (MoM). For me that was not enough.</w:t>
       </w:r>
     </w:p>
     <w:p>
@@ -1505,10 +2522,7 @@
       </w:r>
       <w:proofErr w:type="gramEnd"/>
       <w:r>
-        <w:t xml:space="preserve"> specified by java, it allows applications to communicate in an easy way, send messages back and forth. ActiveMQ brokers are the implementation of JMS. It is ver</w:t>
-      </w:r>
-      <w:r>
-        <w:t xml:space="preserve">y useful to have some standards in messaging services because as written in </w:t>
+        <w:t xml:space="preserve"> specified by java, it allows applications to communicate in an easy way, send messages back and forth. ActiveMQ brokers are the implementation of JMS. It is very useful to have some standards in messaging services because as written in </w:t>
       </w:r>
       <w:proofErr w:type="spellStart"/>
       <w:r>
@@ -1544,10 +2558,7 @@
         </w:numPr>
       </w:pPr>
       <w:r>
-        <w:t xml:space="preserve">Resided </w:t>
-      </w:r>
-      <w:r>
-        <w:t>on heterogeneous platforms.</w:t>
+        <w:t>Resided on heterogeneous platforms.</w:t>
       </w:r>
     </w:p>
     <w:p>
@@ -1562,12 +2573,15 @@
       </w:r>
     </w:p>
     <w:p>
+      <w:pPr>
+        <w:keepNext/>
+      </w:pPr>
       <w:r>
         <w:rPr>
           <w:noProof/>
         </w:rPr>
         <w:drawing>
-          <wp:inline distT="0" distB="0" distL="0" distR="0">
+          <wp:inline distT="0" distB="0" distL="0" distR="0" wp14:anchorId="669C72D6" wp14:editId="1AEE6DC9">
             <wp:extent cx="5943600" cy="1812290"/>
             <wp:effectExtent l="0" t="0" r="0" b="0"/>
             <wp:docPr id="17" name="image3.jpg" descr="apache activemq "/>
@@ -1580,7 +2594,7 @@
                     <pic:cNvPicPr preferRelativeResize="0"/>
                   </pic:nvPicPr>
                   <pic:blipFill>
-                    <a:blip r:embed="rId9"/>
+                    <a:blip r:embed="rId10"/>
                     <a:srcRect/>
                     <a:stretch>
                       <a:fillRect/>
@@ -1604,100 +2618,81 @@
       </w:r>
     </w:p>
     <w:p>
-      <w:r>
-        <w:t xml:space="preserve">To support CVE </w:t>
-      </w:r>
-      <w:proofErr w:type="gramStart"/>
-      <w:r>
-        <w:t>configuration</w:t>
-      </w:r>
-      <w:proofErr w:type="gramEnd"/>
-      <w:r>
-        <w:t xml:space="preserve"> I need to setup ActiveMQ broker to listen on port 1099 and </w:t>
-      </w:r>
+      <w:pPr>
+        <w:pStyle w:val="Caption"/>
+      </w:pPr>
+      <w:r>
+        <w:t xml:space="preserve">Figure </w:t>
+      </w:r>
+      <w:fldSimple w:instr=" SEQ Figure \* ARABIC ">
+        <w:r>
+          <w:rPr>
+            <w:noProof/>
+          </w:rPr>
+          <w:t>1</w:t>
+        </w:r>
+      </w:fldSimple>
+      <w:r>
+        <w:t xml:space="preserve"> Example of different applications before ActiveMQ</w:t>
+      </w:r>
+      <w:r>
+        <w:t xml:space="preserve"> </w:t>
+      </w:r>
+      <w:sdt>
+        <w:sdtPr>
+          <w:id w:val="1792316664"/>
+          <w:citation/>
+        </w:sdtPr>
+        <w:sdtContent>
+          <w:r>
+            <w:fldChar w:fldCharType="begin"/>
+          </w:r>
+          <w:r>
+            <w:instrText xml:space="preserve"> CITATION wha20 \l 1033 </w:instrText>
+          </w:r>
+          <w:r>
+            <w:fldChar w:fldCharType="separate"/>
+          </w:r>
+          <w:r>
+            <w:rPr>
+              <w:noProof/>
+            </w:rPr>
+            <w:t>(1)</w:t>
+          </w:r>
+          <w:r>
+            <w:fldChar w:fldCharType="end"/>
+          </w:r>
+        </w:sdtContent>
+      </w:sdt>
+    </w:p>
+    <w:p>
+      <w:pPr>
+        <w:pStyle w:val="Heading2"/>
+      </w:pPr>
+      <w:bookmarkStart w:id="9" w:name="_Toc56774433"/>
       <w:proofErr w:type="spellStart"/>
       <w:r>
-        <w:t>useJMX</w:t>
-      </w:r>
+        <w:t>TomEE</w:t>
+      </w:r>
+      <w:bookmarkEnd w:id="9"/>
       <w:proofErr w:type="spellEnd"/>
-      <w:r>
-        <w:t xml:space="preserve"> parameter in broker URI to be true. I am able to configure </w:t>
-      </w:r>
-      <w:proofErr w:type="gramStart"/>
-      <w:r>
-        <w:t>these parameter</w:t>
-      </w:r>
-      <w:proofErr w:type="gramEnd"/>
-      <w:r>
-        <w:t xml:space="preserve"> in conf fo</w:t>
-      </w:r>
-      <w:r>
-        <w:t>lder in tome.xml file. The screenshot below shows the final configuration.</w:t>
-      </w:r>
-    </w:p>
-    <w:p>
-      <w:pPr>
-        <w:jc w:val="center"/>
-      </w:pPr>
-      <w:r>
-        <w:rPr>
-          <w:noProof/>
-        </w:rPr>
-        <w:drawing>
-          <wp:inline distT="0" distB="0" distL="0" distR="0">
-            <wp:extent cx="4557155" cy="1646063"/>
-            <wp:effectExtent l="0" t="0" r="0" b="0"/>
-            <wp:docPr id="16" name="image1.png"/>
-            <wp:cNvGraphicFramePr/>
-            <a:graphic xmlns:a="http://schemas.openxmlformats.org/drawingml/2006/main">
-              <a:graphicData uri="http://schemas.openxmlformats.org/drawingml/2006/picture">
-                <pic:pic xmlns:pic="http://schemas.openxmlformats.org/drawingml/2006/picture">
-                  <pic:nvPicPr>
-                    <pic:cNvPr id="0" name="image1.png"/>
-                    <pic:cNvPicPr preferRelativeResize="0"/>
-                  </pic:nvPicPr>
-                  <pic:blipFill>
-                    <a:blip r:embed="rId10"/>
-                    <a:srcRect/>
-                    <a:stretch>
-                      <a:fillRect/>
-                    </a:stretch>
-                  </pic:blipFill>
-                  <pic:spPr>
-                    <a:xfrm>
-                      <a:off x="0" y="0"/>
-                      <a:ext cx="4557155" cy="1646063"/>
-                    </a:xfrm>
-                    <a:prstGeom prst="rect">
-                      <a:avLst/>
-                    </a:prstGeom>
-                    <a:ln/>
-                  </pic:spPr>
-                </pic:pic>
-              </a:graphicData>
-            </a:graphic>
-          </wp:inline>
-        </w:drawing>
-      </w:r>
-    </w:p>
-    <w:p>
-      <w:pPr>
-        <w:pStyle w:val="Heading2"/>
-      </w:pPr>
+    </w:p>
+    <w:p>
+      <w:r>
+        <w:t xml:space="preserve">Brief introduction for those who are interested in web servers especially apache. In apache website the description of tome is following: </w:t>
+      </w:r>
+    </w:p>
+    <w:p>
+      <w:r>
+        <w:t xml:space="preserve">Apache </w:t>
+      </w:r>
       <w:proofErr w:type="spellStart"/>
       <w:r>
         <w:t>TomEE</w:t>
       </w:r>
       <w:proofErr w:type="spellEnd"/>
-    </w:p>
-    <w:p>
-      <w:r>
-        <w:t xml:space="preserve">Brief introduction for those who are interested in web servers especially apache. In apache website the description of tome is following: </w:t>
-      </w:r>
-    </w:p>
-    <w:p>
-      <w:r>
-        <w:t xml:space="preserve">Apache </w:t>
+      <w:r>
+        <w:t xml:space="preserve">, pronounced "Tommy", is an all-Apache Java EE 6 Web Profile certified stack where Apache Tomcat is top dog. Apache </w:t>
       </w:r>
       <w:proofErr w:type="spellStart"/>
       <w:r>
@@ -1705,21 +2700,7 @@
       </w:r>
       <w:proofErr w:type="spellEnd"/>
       <w:r>
-        <w:t xml:space="preserve">, pronounced "Tommy", </w:t>
-      </w:r>
-      <w:r>
-        <w:t xml:space="preserve">is an all-Apache Java EE 6 Web Profile certified stack where Apache Tomcat is top dog. Apache </w:t>
-      </w:r>
-      <w:proofErr w:type="spellStart"/>
-      <w:r>
-        <w:t>TomEE</w:t>
-      </w:r>
-      <w:proofErr w:type="spellEnd"/>
-      <w:r>
-        <w:t xml:space="preserve"> is assembled from a vanilla Apache Tomcat zip file. We start with Apache Tomcat, add our jars and zip up the rest. The result is Tomcat with added EE featur</w:t>
-      </w:r>
-      <w:r>
-        <w:t xml:space="preserve">es - </w:t>
+        <w:t xml:space="preserve"> is assembled from a vanilla Apache Tomcat zip file. We start with Apache Tomcat, add our jars and zip up the rest. The result is Tomcat with added EE features - </w:t>
       </w:r>
       <w:proofErr w:type="spellStart"/>
       <w:r>
@@ -1786,7 +2767,6 @@
               <w:rPr>
                 <w:b/>
               </w:rPr>
-              <w:lastRenderedPageBreak/>
               <w:t>Component</w:t>
             </w:r>
           </w:p>
@@ -1995,14 +2975,7 @@
                   <w:color w:val="0563C1"/>
                   <w:u w:val="single"/>
                 </w:rPr>
-                <w:t>Enterpr</w:t>
-              </w:r>
-              <w:r>
-                <w:rPr>
-                  <w:color w:val="0563C1"/>
-                  <w:u w:val="single"/>
-                </w:rPr>
-                <w:t>ise JavaBeans</w:t>
+                <w:t>Enterprise JavaBeans</w:t>
               </w:r>
             </w:hyperlink>
             <w:r>
@@ -2160,10 +3133,7 @@
               </w:r>
             </w:hyperlink>
             <w:r>
-              <w:t> (JPA)</w:t>
-            </w:r>
-            <w:r>
-              <w:t xml:space="preserve"> 2.1 implementation.</w:t>
+              <w:t> (JPA) 2.1 implementation.</w:t>
             </w:r>
           </w:p>
         </w:tc>
@@ -2227,14 +3197,7 @@
                   <w:color w:val="0563C1"/>
                   <w:u w:val="single"/>
                 </w:rPr>
-                <w:t>Java Transac</w:t>
-              </w:r>
-              <w:r>
-                <w:rPr>
-                  <w:color w:val="0563C1"/>
-                  <w:u w:val="single"/>
-                </w:rPr>
-                <w:t>tion API</w:t>
+                <w:t>Java Transaction API</w:t>
               </w:r>
             </w:hyperlink>
             <w:r>
@@ -2527,6 +3490,9 @@
             <w:vAlign w:val="center"/>
           </w:tcPr>
           <w:p>
+            <w:pPr>
+              <w:keepNext/>
+            </w:pPr>
             <w:r>
               <w:t>Full-fledged </w:t>
             </w:r>
@@ -2536,14 +3502,7 @@
                   <w:color w:val="0563C1"/>
                   <w:u w:val="single"/>
                 </w:rPr>
-                <w:t>relational database ma</w:t>
-              </w:r>
-              <w:r>
-                <w:rPr>
-                  <w:color w:val="0563C1"/>
-                  <w:u w:val="single"/>
-                </w:rPr>
-                <w:t>nagement system</w:t>
+                <w:t>relational database management system</w:t>
               </w:r>
             </w:hyperlink>
             <w:r>
@@ -2565,7 +3524,62 @@
         </w:tc>
       </w:tr>
     </w:tbl>
-    <w:p/>
+    <w:p>
+      <w:pPr>
+        <w:pStyle w:val="Caption"/>
+      </w:pPr>
+      <w:r>
+        <w:t xml:space="preserve">Table </w:t>
+      </w:r>
+      <w:fldSimple w:instr=" SEQ Table \* ARABIC ">
+        <w:r>
+          <w:rPr>
+            <w:noProof/>
+          </w:rPr>
+          <w:t>1</w:t>
+        </w:r>
+      </w:fldSimple>
+      <w:r>
+        <w:t xml:space="preserve"> </w:t>
+      </w:r>
+      <w:proofErr w:type="spellStart"/>
+      <w:r>
+        <w:t>TomEE's</w:t>
+      </w:r>
+      <w:proofErr w:type="spellEnd"/>
+      <w:r>
+        <w:t xml:space="preserve"> components</w:t>
+      </w:r>
+      <w:r>
+        <w:t xml:space="preserve"> </w:t>
+      </w:r>
+      <w:sdt>
+        <w:sdtPr>
+          <w:id w:val="-1977909318"/>
+          <w:citation/>
+        </w:sdtPr>
+        <w:sdtContent>
+          <w:r>
+            <w:fldChar w:fldCharType="begin"/>
+          </w:r>
+          <w:r>
+            <w:instrText xml:space="preserve"> CITATION Apa20 \l 1033 </w:instrText>
+          </w:r>
+          <w:r>
+            <w:fldChar w:fldCharType="separate"/>
+          </w:r>
+          <w:r>
+            <w:rPr>
+              <w:noProof/>
+            </w:rPr>
+            <w:t>(2)</w:t>
+          </w:r>
+          <w:r>
+            <w:fldChar w:fldCharType="end"/>
+          </w:r>
+        </w:sdtContent>
+      </w:sdt>
+    </w:p>
     <w:p>
       <w:r>
         <w:t xml:space="preserve">In my setup I am using apache </w:t>
@@ -2601,10 +3615,7 @@
       </w:r>
       <w:proofErr w:type="spellEnd"/>
       <w:r>
-        <w:t xml:space="preserve"> plus. There are versions like p</w:t>
-      </w:r>
-      <w:r>
-        <w:t xml:space="preserve">lume, </w:t>
+        <w:t xml:space="preserve"> plus. There are versions like plume, </w:t>
       </w:r>
       <w:proofErr w:type="spellStart"/>
       <w:r>
@@ -2665,10 +3676,7 @@
       </w:r>
       <w:proofErr w:type="spellStart"/>
       <w:r>
-        <w:t>webap</w:t>
-      </w:r>
-      <w:r>
-        <w:t>ps</w:t>
+        <w:t>webapps</w:t>
       </w:r>
       <w:proofErr w:type="spellEnd"/>
       <w:r>
@@ -2679,18 +3687,15 @@
       <w:pPr>
         <w:pStyle w:val="Heading3"/>
       </w:pPr>
-      <w:bookmarkStart w:id="9" w:name="_heading=h.2s8eyo1" w:colFirst="0" w:colLast="0"/>
-      <w:bookmarkEnd w:id="9"/>
+      <w:bookmarkStart w:id="10" w:name="_Toc56774434"/>
       <w:r>
         <w:t>JMX</w:t>
       </w:r>
-    </w:p>
-    <w:p>
-      <w:r>
-        <w:t>Java management extension in apache allows you to monitor and control the behavior of ActiveMQ broker. You can control or monitor things like</w:t>
-      </w:r>
-      <w:r>
-        <w:t xml:space="preserve"> heap memory, threads, CPU usage and configure various settings such as </w:t>
+      <w:bookmarkEnd w:id="10"/>
+    </w:p>
+    <w:p>
+      <w:r>
+        <w:t xml:space="preserve">Java management extension in apache allows you to monitor and control the behavior of ActiveMQ broker. You can control or monitor things like heap memory, threads, CPU usage and configure various settings such as </w:t>
       </w:r>
       <w:proofErr w:type="spellStart"/>
       <w:r>
@@ -2716,25 +3721,49 @@
       <w:r>
         <w:t>.</w:t>
       </w:r>
+      <w:r>
+        <w:t xml:space="preserve"> </w:t>
+      </w:r>
+      <w:sdt>
+        <w:sdtPr>
+          <w:id w:val="400493363"/>
+          <w:citation/>
+        </w:sdtPr>
+        <w:sdtContent>
+          <w:r>
+            <w:fldChar w:fldCharType="begin"/>
+          </w:r>
+          <w:r>
+            <w:instrText xml:space="preserve"> CITATION rem20 \l 1033 </w:instrText>
+          </w:r>
+          <w:r>
+            <w:fldChar w:fldCharType="separate"/>
+          </w:r>
+          <w:r>
+            <w:rPr>
+              <w:noProof/>
+            </w:rPr>
+            <w:t>(3)</w:t>
+          </w:r>
+          <w:r>
+            <w:fldChar w:fldCharType="end"/>
+          </w:r>
+        </w:sdtContent>
+      </w:sdt>
     </w:p>
     <w:p>
       <w:pPr>
         <w:pStyle w:val="Heading1"/>
       </w:pPr>
-      <w:r>
-        <w:lastRenderedPageBreak/>
+      <w:bookmarkStart w:id="11" w:name="_Toc56774435"/>
+      <w:r>
         <w:t>CVE setup</w:t>
       </w:r>
-    </w:p>
-    <w:p>
-      <w:r>
-        <w:t>F</w:t>
-      </w:r>
-      <w:r>
-        <w:t>ollowing chapter is step by step guide for setup the Apache with all dependencies to support the CVE requirements. To follow my environment and my steps there are prerequisites to have already Kali Linux as VM installed and connected to internet. Then foll</w:t>
-      </w:r>
-      <w:r>
-        <w:t>ow these steps:</w:t>
+      <w:bookmarkEnd w:id="11"/>
+    </w:p>
+    <w:p>
+      <w:r>
+        <w:t>Following chapter is step by step guide for setup the Apache with all dependencies to support the CVE requirements. To follow my environment and my steps there are prerequisites to have already Kali Linux as VM installed and connected to internet. Then follow these steps:</w:t>
       </w:r>
     </w:p>
     <w:p>
@@ -2903,6 +3932,7 @@
         <w:rPr>
           <w:color w:val="000000"/>
         </w:rPr>
+        <w:lastRenderedPageBreak/>
         <w:t xml:space="preserve">There is </w:t>
       </w:r>
       <w:r>
@@ -2922,8 +3952,124 @@
         <w:rPr>
           <w:noProof/>
         </w:rPr>
+        <mc:AlternateContent>
+          <mc:Choice Requires="wps">
+            <w:drawing>
+              <wp:anchor distT="0" distB="0" distL="114300" distR="114300" simplePos="0" relativeHeight="251667456" behindDoc="0" locked="0" layoutInCell="1" allowOverlap="1" wp14:anchorId="15396FE6" wp14:editId="57868705">
+                <wp:simplePos x="0" y="0"/>
+                <wp:positionH relativeFrom="column">
+                  <wp:posOffset>871855</wp:posOffset>
+                </wp:positionH>
+                <wp:positionV relativeFrom="paragraph">
+                  <wp:posOffset>1367790</wp:posOffset>
+                </wp:positionV>
+                <wp:extent cx="4297680" cy="635"/>
+                <wp:effectExtent l="0" t="0" r="0" b="0"/>
+                <wp:wrapTopAndBottom/>
+                <wp:docPr id="5" name="Text Box 5"/>
+                <wp:cNvGraphicFramePr/>
+                <a:graphic xmlns:a="http://schemas.openxmlformats.org/drawingml/2006/main">
+                  <a:graphicData uri="http://schemas.microsoft.com/office/word/2010/wordprocessingShape">
+                    <wps:wsp>
+                      <wps:cNvSpPr txBox="1"/>
+                      <wps:spPr>
+                        <a:xfrm>
+                          <a:off x="0" y="0"/>
+                          <a:ext cx="4297680" cy="635"/>
+                        </a:xfrm>
+                        <a:prstGeom prst="rect">
+                          <a:avLst/>
+                        </a:prstGeom>
+                        <a:solidFill>
+                          <a:prstClr val="white"/>
+                        </a:solidFill>
+                        <a:ln>
+                          <a:noFill/>
+                        </a:ln>
+                      </wps:spPr>
+                      <wps:txbx>
+                        <w:txbxContent>
+                          <w:p>
+                            <w:pPr>
+                              <w:pStyle w:val="Caption"/>
+                              <w:rPr>
+                                <w:color w:val="000000"/>
+                              </w:rPr>
+                            </w:pPr>
+                            <w:r>
+                              <w:t xml:space="preserve">Figure </w:t>
+                            </w:r>
+                            <w:fldSimple w:instr=" SEQ Figure \* ARABIC ">
+                              <w:r>
+                                <w:rPr>
+                                  <w:noProof/>
+                                </w:rPr>
+                                <w:t>2</w:t>
+                              </w:r>
+                            </w:fldSimple>
+                            <w:r>
+                              <w:t xml:space="preserve"> Tomee.xml file content after configuration</w:t>
+                            </w:r>
+                          </w:p>
+                        </w:txbxContent>
+                      </wps:txbx>
+                      <wps:bodyPr rot="0" spcFirstLastPara="0" vertOverflow="overflow" horzOverflow="overflow" vert="horz" wrap="square" lIns="0" tIns="0" rIns="0" bIns="0" numCol="1" spcCol="0" rtlCol="0" fromWordArt="0" anchor="t" anchorCtr="0" forceAA="0" compatLnSpc="1">
+                        <a:prstTxWarp prst="textNoShape">
+                          <a:avLst/>
+                        </a:prstTxWarp>
+                        <a:spAutoFit/>
+                      </wps:bodyPr>
+                    </wps:wsp>
+                  </a:graphicData>
+                </a:graphic>
+              </wp:anchor>
+            </w:drawing>
+          </mc:Choice>
+          <mc:Fallback>
+            <w:pict>
+              <v:shapetype w14:anchorId="15396FE6" id="_x0000_t202" coordsize="21600,21600" o:spt="202" path="m,l,21600r21600,l21600,xe">
+                <v:stroke joinstyle="miter"/>
+                <v:path gradientshapeok="t" o:connecttype="rect"/>
+              </v:shapetype>
+              <v:shape id="Text Box 5" o:spid="_x0000_s1029" type="#_x0000_t202" style="position:absolute;left:0;text-align:left;margin-left:68.65pt;margin-top:107.7pt;width:338.4pt;height:.05pt;z-index:251667456;visibility:visible;mso-wrap-style:square;mso-wrap-distance-left:9pt;mso-wrap-distance-top:0;mso-wrap-distance-right:9pt;mso-wrap-distance-bottom:0;mso-position-horizontal:absolute;mso-position-horizontal-relative:text;mso-position-vertical:absolute;mso-position-vertical-relative:text;v-text-anchor:top" o:gfxdata="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" stroked="f">
+                <v:textbox style="mso-fit-shape-to-text:t" inset="0,0,0,0">
+                  <w:txbxContent>
+                    <w:p>
+                      <w:pPr>
+                        <w:pStyle w:val="Caption"/>
+                        <w:rPr>
+                          <w:color w:val="000000"/>
+                        </w:rPr>
+                      </w:pPr>
+                      <w:r>
+                        <w:t xml:space="preserve">Figure </w:t>
+                      </w:r>
+                      <w:fldSimple w:instr=" SEQ Figure \* ARABIC ">
+                        <w:r>
+                          <w:rPr>
+                            <w:noProof/>
+                          </w:rPr>
+                          <w:t>2</w:t>
+                        </w:r>
+                      </w:fldSimple>
+                      <w:r>
+                        <w:t xml:space="preserve"> Tomee.xml file content after configuration</w:t>
+                      </w:r>
+                    </w:p>
+                  </w:txbxContent>
+                </v:textbox>
+                <w10:wrap type="topAndBottom"/>
+              </v:shape>
+            </w:pict>
+          </mc:Fallback>
+        </mc:AlternateContent>
+      </w:r>
+      <w:r>
+        <w:rPr>
+          <w:noProof/>
+        </w:rPr>
         <w:drawing>
-          <wp:anchor distT="0" distB="0" distL="114300" distR="114300" simplePos="0" relativeHeight="251662336" behindDoc="0" locked="0" layoutInCell="1" hidden="0" allowOverlap="1">
+          <wp:anchor distT="0" distB="0" distL="114300" distR="114300" simplePos="0" relativeHeight="251662336" behindDoc="0" locked="0" layoutInCell="1" hidden="0" allowOverlap="1" wp14:anchorId="5EF6BB0F" wp14:editId="3A730C09">
             <wp:simplePos x="0" y="0"/>
             <wp:positionH relativeFrom="column">
               <wp:posOffset>871855</wp:posOffset>
@@ -3005,8 +4151,178 @@
         <w:rPr>
           <w:noProof/>
         </w:rPr>
+        <mc:AlternateContent>
+          <mc:Choice Requires="wps">
+            <w:drawing>
+              <wp:anchor distT="0" distB="0" distL="114300" distR="114300" simplePos="0" relativeHeight="251665408" behindDoc="0" locked="0" layoutInCell="1" allowOverlap="1" wp14:anchorId="6AA18A16" wp14:editId="523B5F82">
+                <wp:simplePos x="0" y="0"/>
+                <wp:positionH relativeFrom="column">
+                  <wp:posOffset>924560</wp:posOffset>
+                </wp:positionH>
+                <wp:positionV relativeFrom="paragraph">
+                  <wp:posOffset>2035175</wp:posOffset>
+                </wp:positionV>
+                <wp:extent cx="4076700" cy="635"/>
+                <wp:effectExtent l="0" t="0" r="0" b="0"/>
+                <wp:wrapTopAndBottom/>
+                <wp:docPr id="4" name="Text Box 4"/>
+                <wp:cNvGraphicFramePr/>
+                <a:graphic xmlns:a="http://schemas.openxmlformats.org/drawingml/2006/main">
+                  <a:graphicData uri="http://schemas.microsoft.com/office/word/2010/wordprocessingShape">
+                    <wps:wsp>
+                      <wps:cNvSpPr txBox="1"/>
+                      <wps:spPr>
+                        <a:xfrm>
+                          <a:off x="0" y="0"/>
+                          <a:ext cx="4076700" cy="635"/>
+                        </a:xfrm>
+                        <a:prstGeom prst="rect">
+                          <a:avLst/>
+                        </a:prstGeom>
+                        <a:solidFill>
+                          <a:prstClr val="white"/>
+                        </a:solidFill>
+                        <a:ln>
+                          <a:noFill/>
+                        </a:ln>
+                      </wps:spPr>
+                      <wps:txbx>
+                        <w:txbxContent>
+                          <w:p>
+                            <w:pPr>
+                              <w:pStyle w:val="Caption"/>
+                              <w:rPr>
+                                <w:color w:val="000000"/>
+                              </w:rPr>
+                            </w:pPr>
+                            <w:r>
+                              <w:t xml:space="preserve">Figure </w:t>
+                            </w:r>
+                            <w:fldSimple w:instr=" SEQ Figure \* ARABIC ">
+                              <w:r>
+                                <w:rPr>
+                                  <w:noProof/>
+                                </w:rPr>
+                                <w:t>3</w:t>
+                              </w:r>
+                            </w:fldSimple>
+                            <w:r>
+                              <w:t xml:space="preserve"> Content of setenv.sh file</w:t>
+                            </w:r>
+                            <w:r>
+                              <w:t xml:space="preserve"> </w:t>
+                            </w:r>
+                            <w:sdt>
+                              <w:sdtPr>
+                                <w:id w:val="-1100416814"/>
+                                <w:citation/>
+                              </w:sdtPr>
+                              <w:sdtContent>
+                                <w:r>
+                                  <w:fldChar w:fldCharType="begin"/>
+                                </w:r>
+                                <w:r>
+                                  <w:instrText xml:space="preserve">CITATION 201 \l 1033 </w:instrText>
+                                </w:r>
+                                <w:r>
+                                  <w:fldChar w:fldCharType="separate"/>
+                                </w:r>
+                                <w:r>
+                                  <w:rPr>
+                                    <w:noProof/>
+                                  </w:rPr>
+                                  <w:t>(5)</w:t>
+                                </w:r>
+                                <w:r>
+                                  <w:fldChar w:fldCharType="end"/>
+                                </w:r>
+                              </w:sdtContent>
+                            </w:sdt>
+                          </w:p>
+                        </w:txbxContent>
+                      </wps:txbx>
+                      <wps:bodyPr rot="0" spcFirstLastPara="0" vertOverflow="overflow" horzOverflow="overflow" vert="horz" wrap="square" lIns="0" tIns="0" rIns="0" bIns="0" numCol="1" spcCol="0" rtlCol="0" fromWordArt="0" anchor="t" anchorCtr="0" forceAA="0" compatLnSpc="1">
+                        <a:prstTxWarp prst="textNoShape">
+                          <a:avLst/>
+                        </a:prstTxWarp>
+                        <a:spAutoFit/>
+                      </wps:bodyPr>
+                    </wps:wsp>
+                  </a:graphicData>
+                </a:graphic>
+              </wp:anchor>
+            </w:drawing>
+          </mc:Choice>
+          <mc:Fallback>
+            <w:pict>
+              <v:shape w14:anchorId="6AA18A16" id="Text Box 4" o:spid="_x0000_s1030" type="#_x0000_t202" style="position:absolute;left:0;text-align:left;margin-left:72.8pt;margin-top:160.25pt;width:321pt;height:.05pt;z-index:251665408;visibility:visible;mso-wrap-style:square;mso-wrap-distance-left:9pt;mso-wrap-distance-top:0;mso-wrap-distance-right:9pt;mso-wrap-distance-bottom:0;mso-position-horizontal:absolute;mso-position-horizontal-relative:text;mso-position-vertical:absolute;mso-position-vertical-relative:text;v-text-anchor:top" o:gfxdata="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" stroked="f">
+                <v:textbox style="mso-fit-shape-to-text:t" inset="0,0,0,0">
+                  <w:txbxContent>
+                    <w:p>
+                      <w:pPr>
+                        <w:pStyle w:val="Caption"/>
+                        <w:rPr>
+                          <w:color w:val="000000"/>
+                        </w:rPr>
+                      </w:pPr>
+                      <w:r>
+                        <w:t xml:space="preserve">Figure </w:t>
+                      </w:r>
+                      <w:fldSimple w:instr=" SEQ Figure \* ARABIC ">
+                        <w:r>
+                          <w:rPr>
+                            <w:noProof/>
+                          </w:rPr>
+                          <w:t>3</w:t>
+                        </w:r>
+                      </w:fldSimple>
+                      <w:r>
+                        <w:t xml:space="preserve"> Content of setenv.sh file</w:t>
+                      </w:r>
+                      <w:r>
+                        <w:t xml:space="preserve"> </w:t>
+                      </w:r>
+                      <w:sdt>
+                        <w:sdtPr>
+                          <w:id w:val="-1100416814"/>
+                          <w:citation/>
+                        </w:sdtPr>
+                        <w:sdtContent>
+                          <w:r>
+                            <w:fldChar w:fldCharType="begin"/>
+                          </w:r>
+                          <w:r>
+                            <w:instrText xml:space="preserve">CITATION 201 \l 1033 </w:instrText>
+                          </w:r>
+                          <w:r>
+                            <w:fldChar w:fldCharType="separate"/>
+                          </w:r>
+                          <w:r>
+                            <w:rPr>
+                              <w:noProof/>
+                            </w:rPr>
+                            <w:t>(5)</w:t>
+                          </w:r>
+                          <w:r>
+                            <w:fldChar w:fldCharType="end"/>
+                          </w:r>
+                        </w:sdtContent>
+                      </w:sdt>
+                    </w:p>
+                  </w:txbxContent>
+                </v:textbox>
+                <w10:wrap type="topAndBottom"/>
+              </v:shape>
+            </w:pict>
+          </mc:Fallback>
+        </mc:AlternateContent>
+      </w:r>
+      <w:r>
+        <w:rPr>
+          <w:noProof/>
+        </w:rPr>
         <w:drawing>
-          <wp:anchor distT="0" distB="0" distL="114300" distR="114300" simplePos="0" relativeHeight="251663360" behindDoc="0" locked="0" layoutInCell="1" hidden="0" allowOverlap="1">
+          <wp:anchor distT="0" distB="0" distL="114300" distR="114300" simplePos="0" relativeHeight="251663360" behindDoc="0" locked="0" layoutInCell="1" hidden="0" allowOverlap="1" wp14:anchorId="4ACBDF2F" wp14:editId="0A3DE991">
             <wp:simplePos x="0" y="0"/>
             <wp:positionH relativeFrom="column">
               <wp:posOffset>925018</wp:posOffset>
@@ -3085,14 +4401,7 @@
           <w:b/>
           <w:color w:val="000000"/>
         </w:rPr>
-        <w:t xml:space="preserve"> +x seten</w:t>
-      </w:r>
-      <w:r>
-        <w:rPr>
-          <w:b/>
-          <w:color w:val="000000"/>
-        </w:rPr>
-        <w:t>v.sh</w:t>
+        <w:t xml:space="preserve"> +x setenv.sh</w:t>
       </w:r>
     </w:p>
     <w:p>
@@ -3152,8 +4461,8 @@
           <w:between w:val="nil"/>
         </w:pBdr>
       </w:pPr>
-      <w:bookmarkStart w:id="10" w:name="_heading=h.17dp8vu" w:colFirst="0" w:colLast="0"/>
-      <w:bookmarkEnd w:id="10"/>
+      <w:bookmarkStart w:id="12" w:name="_heading=h.17dp8vu" w:colFirst="0" w:colLast="0"/>
+      <w:bookmarkEnd w:id="12"/>
       <w:r>
         <w:rPr>
           <w:color w:val="000000"/>
@@ -3172,16 +4481,14 @@
         <w:rPr>
           <w:color w:val="000000"/>
         </w:rPr>
-        <w:t xml:space="preserve"> is running </w:t>
-      </w:r>
-      <w:proofErr w:type="spellStart"/>
+        <w:t xml:space="preserve"> is running wit</w:t>
+      </w:r>
       <w:r>
         <w:rPr>
           <w:color w:val="000000"/>
         </w:rPr>
-        <w:t>wit</w:t>
-      </w:r>
-      <w:proofErr w:type="spellEnd"/>
+        <w:t>h</w:t>
+      </w:r>
       <w:r>
         <w:rPr>
           <w:color w:val="000000"/>
@@ -3195,36 +4502,30 @@
       <w:pPr>
         <w:pStyle w:val="Heading1"/>
       </w:pPr>
-      <w:bookmarkStart w:id="11" w:name="_heading=h.3rdcrjn" w:colFirst="0" w:colLast="0"/>
-      <w:bookmarkEnd w:id="11"/>
+      <w:bookmarkStart w:id="13" w:name="_Toc56774436"/>
       <w:r>
         <w:t>Nmap</w:t>
       </w:r>
-    </w:p>
-    <w:p>
-      <w:r>
-        <w:t xml:space="preserve">We all know Nmap so just a brief introduction for those who do not know Nmap. It is </w:t>
-      </w:r>
-      <w:r>
-        <w:t>a free, open source tool for security auditing, network scanning and more. The important part in Nmap for this assignment is the NSE, which we will describe in the NSE chapter below.</w:t>
+      <w:bookmarkEnd w:id="13"/>
+    </w:p>
+    <w:p>
+      <w:r>
+        <w:t>We all know Nmap so just a brief introduction for those who do not know Nmap. It is a free, open source tool for security auditing, network scanning and more. The important part in Nmap for this assignment is the NSE, which we will describe in the NSE chapter below.</w:t>
       </w:r>
     </w:p>
     <w:p>
       <w:pPr>
         <w:pStyle w:val="Heading2"/>
       </w:pPr>
-      <w:bookmarkStart w:id="12" w:name="_heading=h.26in1rg" w:colFirst="0" w:colLast="0"/>
-      <w:bookmarkEnd w:id="12"/>
+      <w:bookmarkStart w:id="14" w:name="_Toc56774437"/>
       <w:r>
         <w:t>NSE</w:t>
       </w:r>
-    </w:p>
-    <w:p>
-      <w:r>
-        <w:t>NSE stands for Nmap Scripting Engine, it allows network administrator</w:t>
-      </w:r>
-      <w:r>
-        <w:t xml:space="preserve">s or users to write their own scripts for Nmap, it uses Lua programming language. Nmap has its prewritten scripts, these are divided into following categories: auth, broadcast, default, discovery, dos, exploit, external, </w:t>
+      <w:bookmarkEnd w:id="14"/>
+    </w:p>
+    <w:p>
+      <w:r>
+        <w:t xml:space="preserve">NSE stands for Nmap Scripting Engine, it allows network administrators or users to write their own scripts for Nmap, it uses Lua programming language. Nmap has its prewritten scripts, these are divided into following categories: auth, broadcast, default, discovery, dos, exploit, external, </w:t>
       </w:r>
       <w:proofErr w:type="spellStart"/>
       <w:r>
@@ -3232,23 +4533,37 @@
       </w:r>
       <w:proofErr w:type="spellEnd"/>
       <w:r>
-        <w:t>, intrusive, malware, safe, v</w:t>
-      </w:r>
-      <w:r>
-        <w:t>ersion, and vuln. One script can be under many categories, for example my script will be under vuln and safe. Vuln scripts checks for specific known vulnerabilities and safe means it is not intrus</w:t>
-      </w:r>
-      <w:r>
-        <w:t>i</w:t>
-      </w:r>
-      <w:r>
-        <w:t>v</w:t>
-      </w:r>
-      <w:r>
-        <w:t>e</w:t>
-      </w:r>
-      <w:r>
-        <w:t>.</w:t>
-      </w:r>
+        <w:t>, intrusive, malware, safe, version, and vuln. One script can be under many categories, for example my script will be under vuln and safe. Vuln scripts checks for specific known vulnerabilities and safe means it is not intrusive.</w:t>
+      </w:r>
+      <w:r>
+        <w:t xml:space="preserve"> </w:t>
+      </w:r>
+      <w:sdt>
+        <w:sdtPr>
+          <w:id w:val="-856803795"/>
+          <w:citation/>
+        </w:sdtPr>
+        <w:sdtContent>
+          <w:r>
+            <w:fldChar w:fldCharType="begin"/>
+          </w:r>
+          <w:r>
+            <w:instrText xml:space="preserve"> CITATION man20 \l 1033 </w:instrText>
+          </w:r>
+          <w:r>
+            <w:fldChar w:fldCharType="separate"/>
+          </w:r>
+          <w:r>
+            <w:rPr>
+              <w:noProof/>
+            </w:rPr>
+            <w:t>(4)</w:t>
+          </w:r>
+          <w:r>
+            <w:fldChar w:fldCharType="end"/>
+          </w:r>
+        </w:sdtContent>
+      </w:sdt>
     </w:p>
     <w:p/>
     <w:p/>
@@ -3257,438 +4572,746 @@
       <w:pPr>
         <w:pStyle w:val="Heading1"/>
       </w:pPr>
-      <w:bookmarkStart w:id="13" w:name="_heading=h.lnxbz9" w:colFirst="0" w:colLast="0"/>
-      <w:bookmarkEnd w:id="13"/>
-      <w:r>
+      <w:bookmarkStart w:id="15" w:name="_Toc56774438"/>
+      <w:r>
+        <w:lastRenderedPageBreak/>
         <w:t>Pytho</w:t>
       </w:r>
       <w:r>
         <w:t>n</w:t>
       </w:r>
-    </w:p>
-    <w:p>
-      <w:r>
-        <w:t>I am using Python for evaluating the result of two NSE scripts.</w:t>
+      <w:bookmarkEnd w:id="15"/>
+    </w:p>
+    <w:p>
+      <w:r>
+        <w:t>I am using Python for evaluating the result of two NSE scripts</w:t>
+      </w:r>
+      <w:r>
+        <w:t xml:space="preserve">. As I was not able to detect both information about CVE in one script, I wrote two scripts. One for detecting whether Apache </w:t>
+      </w:r>
+      <w:proofErr w:type="spellStart"/>
+      <w:r>
+        <w:t>TomEE</w:t>
+      </w:r>
+      <w:proofErr w:type="spellEnd"/>
+      <w:r>
+        <w:t xml:space="preserve"> server is running on host and the second one for detecting if JMX is configured on port 1099.</w:t>
       </w:r>
     </w:p>
     <w:p>
       <w:pPr>
         <w:pStyle w:val="Heading1"/>
       </w:pPr>
-      <w:bookmarkStart w:id="14" w:name="_heading=h.35nkun2" w:colFirst="0" w:colLast="0"/>
-      <w:bookmarkEnd w:id="14"/>
-      <w:r>
-        <w:t>D</w:t>
-      </w:r>
-      <w:r>
-        <w:t>etection design</w:t>
+      <w:bookmarkStart w:id="16" w:name="_Toc56774439"/>
+      <w:r>
+        <w:t>Detection design</w:t>
+      </w:r>
+      <w:bookmarkEnd w:id="16"/>
+    </w:p>
+    <w:p>
+      <w:r>
+        <w:t>Chapters below describe two NSE scripts. The output from these scripts is then evaluated in Python script and the output whether certain host is vulnerable or not is sent to the stdout.</w:t>
+      </w:r>
+    </w:p>
+    <w:p>
+      <w:pPr>
+        <w:pStyle w:val="Heading2"/>
+      </w:pPr>
+      <w:bookmarkStart w:id="17" w:name="_Toc56774440"/>
+      <w:r>
+        <w:t xml:space="preserve">Apache </w:t>
+      </w:r>
+      <w:proofErr w:type="spellStart"/>
+      <w:r>
+        <w:t>TomEE</w:t>
+      </w:r>
+      <w:proofErr w:type="spellEnd"/>
+      <w:r>
+        <w:t xml:space="preserve"> detection</w:t>
+      </w:r>
+      <w:bookmarkEnd w:id="17"/>
+    </w:p>
+    <w:p>
+      <w:r>
+        <w:t xml:space="preserve">Script issues a HTTP </w:t>
+      </w:r>
+      <w:r>
+        <w:t xml:space="preserve">get call to host/server and captures the response which contains information about the server itself. The response is then parsed and few regex expressions are looking for information whether server is running Apache </w:t>
+      </w:r>
+      <w:proofErr w:type="spellStart"/>
+      <w:r>
+        <w:t>TomEE</w:t>
+      </w:r>
+      <w:proofErr w:type="spellEnd"/>
+      <w:r>
+        <w:t xml:space="preserve"> or not. If server is running </w:t>
+      </w:r>
+      <w:proofErr w:type="spellStart"/>
+      <w:r>
+        <w:t>TomEE</w:t>
+      </w:r>
+      <w:proofErr w:type="spellEnd"/>
+      <w:r>
+        <w:t xml:space="preserve"> another regex expression searches for version of </w:t>
+      </w:r>
+      <w:proofErr w:type="spellStart"/>
+      <w:r>
+        <w:t>TomEE</w:t>
+      </w:r>
+      <w:proofErr w:type="spellEnd"/>
+      <w:r>
+        <w:t>. If the version found, is vulnerable, the script outputs the string “Vulnerable” else it outputs “Not Vulnerable”.</w:t>
+      </w:r>
+    </w:p>
+    <w:p>
+      <w:pPr>
+        <w:pStyle w:val="Heading2"/>
+      </w:pPr>
+      <w:bookmarkStart w:id="18" w:name="_Toc56774441"/>
+      <w:r>
+        <w:t>JMX detection</w:t>
+      </w:r>
+      <w:bookmarkEnd w:id="18"/>
+    </w:p>
+    <w:p>
+      <w:r>
+        <w:t>For JMX detection I am using Java Remote Method Invocation or Java RMI. It is the Java API that performs remote method invocation. The script queries the RMI registry of the server, it is the place where server stores information about services it is running. The response is as Java Object. The script is only looking for port 1099 so everything it finds it is on port 1099.</w:t>
+      </w:r>
+      <w:r>
+        <w:t xml:space="preserve"> If the response contains “</w:t>
+      </w:r>
+      <w:proofErr w:type="spellStart"/>
+      <w:r>
+        <w:t>jmxrmi</w:t>
+      </w:r>
+      <w:proofErr w:type="spellEnd"/>
+      <w:r>
+        <w:t>” what means it is running JMX the message “Vulnerable” is print to the stdout.</w:t>
       </w:r>
     </w:p>
     <w:p>
       <w:pPr>
         <w:pStyle w:val="Heading1"/>
       </w:pPr>
-      <w:bookmarkStart w:id="15" w:name="_heading=h.1ksv4uv" w:colFirst="0" w:colLast="0"/>
-      <w:bookmarkEnd w:id="15"/>
+      <w:bookmarkStart w:id="19" w:name="_Toc56774442"/>
       <w:r>
         <w:t>Code snippets</w:t>
       </w:r>
+      <w:bookmarkEnd w:id="19"/>
+    </w:p>
+    <w:p>
+      <w:r>
+        <w:t>Following code snippets are core, the hearth, of the CVE detection.</w:t>
+      </w:r>
+    </w:p>
+    <w:p>
+      <w:pPr>
+        <w:pStyle w:val="Heading2"/>
+      </w:pPr>
+      <w:bookmarkStart w:id="20" w:name="_Toc56774443"/>
+      <w:r>
+        <w:t>Python</w:t>
+      </w:r>
+      <w:bookmarkEnd w:id="20"/>
+    </w:p>
+    <w:p>
+      <w:pPr>
+        <w:keepNext/>
+      </w:pPr>
+      <w:r>
+        <w:drawing>
+          <wp:inline distT="0" distB="0" distL="0" distR="0" wp14:anchorId="1771BC91" wp14:editId="015BB356">
+            <wp:extent cx="5943600" cy="1861820"/>
+            <wp:effectExtent l="0" t="0" r="0" b="5080"/>
+            <wp:docPr id="3" name="Picture 3"/>
+            <wp:cNvGraphicFramePr>
+              <a:graphicFrameLocks xmlns:a="http://schemas.openxmlformats.org/drawingml/2006/main" noChangeAspect="1"/>
+            </wp:cNvGraphicFramePr>
+            <a:graphic xmlns:a="http://schemas.openxmlformats.org/drawingml/2006/main">
+              <a:graphicData uri="http://schemas.openxmlformats.org/drawingml/2006/picture">
+                <pic:pic xmlns:pic="http://schemas.openxmlformats.org/drawingml/2006/picture">
+                  <pic:nvPicPr>
+                    <pic:cNvPr id="1" name=""/>
+                    <pic:cNvPicPr/>
+                  </pic:nvPicPr>
+                  <pic:blipFill>
+                    <a:blip r:embed="rId36"/>
+                    <a:stretch>
+                      <a:fillRect/>
+                    </a:stretch>
+                  </pic:blipFill>
+                  <pic:spPr>
+                    <a:xfrm>
+                      <a:off x="0" y="0"/>
+                      <a:ext cx="5943600" cy="1861820"/>
+                    </a:xfrm>
+                    <a:prstGeom prst="rect">
+                      <a:avLst/>
+                    </a:prstGeom>
+                  </pic:spPr>
+                </pic:pic>
+              </a:graphicData>
+            </a:graphic>
+          </wp:inline>
+        </w:drawing>
+      </w:r>
+    </w:p>
+    <w:p>
+      <w:pPr>
+        <w:pStyle w:val="Caption"/>
+      </w:pPr>
+      <w:r>
+        <w:t xml:space="preserve">Figure </w:t>
+      </w:r>
+      <w:fldSimple w:instr=" SEQ Figure \* ARABIC ">
+        <w:r>
+          <w:rPr>
+            <w:noProof/>
+          </w:rPr>
+          <w:t>4</w:t>
+        </w:r>
+      </w:fldSimple>
+      <w:r>
+        <w:t xml:space="preserve"> </w:t>
+      </w:r>
+      <w:r>
+        <w:t>Nmap subprocesses are invoked and the output from them is evaluated.</w:t>
+      </w:r>
+    </w:p>
+    <w:p>
+      <w:pPr>
+        <w:pStyle w:val="Heading2"/>
+      </w:pPr>
+      <w:bookmarkStart w:id="21" w:name="_Toc56774444"/>
+      <w:r>
+        <w:lastRenderedPageBreak/>
+        <w:t xml:space="preserve">Apache </w:t>
+      </w:r>
+      <w:proofErr w:type="spellStart"/>
+      <w:r>
+        <w:t>TomEE</w:t>
+      </w:r>
+      <w:proofErr w:type="spellEnd"/>
+      <w:r>
+        <w:t xml:space="preserve"> detection</w:t>
+      </w:r>
+      <w:bookmarkEnd w:id="21"/>
+    </w:p>
+    <w:p>
+      <w:pPr>
+        <w:keepNext/>
+      </w:pPr>
+      <w:r>
+        <w:drawing>
+          <wp:inline distT="0" distB="0" distL="0" distR="0" wp14:anchorId="35FBA79C" wp14:editId="1259DC73">
+            <wp:extent cx="3330229" cy="1493649"/>
+            <wp:effectExtent l="0" t="0" r="3810" b="0"/>
+            <wp:docPr id="2" name="Picture 2"/>
+            <wp:cNvGraphicFramePr>
+              <a:graphicFrameLocks xmlns:a="http://schemas.openxmlformats.org/drawingml/2006/main" noChangeAspect="1"/>
+            </wp:cNvGraphicFramePr>
+            <a:graphic xmlns:a="http://schemas.openxmlformats.org/drawingml/2006/main">
+              <a:graphicData uri="http://schemas.openxmlformats.org/drawingml/2006/picture">
+                <pic:pic xmlns:pic="http://schemas.openxmlformats.org/drawingml/2006/picture">
+                  <pic:nvPicPr>
+                    <pic:cNvPr id="1" name=""/>
+                    <pic:cNvPicPr/>
+                  </pic:nvPicPr>
+                  <pic:blipFill>
+                    <a:blip r:embed="rId37"/>
+                    <a:stretch>
+                      <a:fillRect/>
+                    </a:stretch>
+                  </pic:blipFill>
+                  <pic:spPr>
+                    <a:xfrm>
+                      <a:off x="0" y="0"/>
+                      <a:ext cx="3330229" cy="1493649"/>
+                    </a:xfrm>
+                    <a:prstGeom prst="rect">
+                      <a:avLst/>
+                    </a:prstGeom>
+                  </pic:spPr>
+                </pic:pic>
+              </a:graphicData>
+            </a:graphic>
+          </wp:inline>
+        </w:drawing>
+      </w:r>
+    </w:p>
+    <w:p>
+      <w:pPr>
+        <w:pStyle w:val="Caption"/>
+      </w:pPr>
+      <w:r>
+        <w:t xml:space="preserve">Figure </w:t>
+      </w:r>
+      <w:fldSimple w:instr=" SEQ Figure \* ARABIC ">
+        <w:r>
+          <w:rPr>
+            <w:noProof/>
+          </w:rPr>
+          <w:t>5</w:t>
+        </w:r>
+      </w:fldSimple>
+      <w:r>
+        <w:t xml:space="preserve"> </w:t>
+      </w:r>
+      <w:r>
+        <w:t xml:space="preserve">Few regex expressions from the Apache </w:t>
+      </w:r>
+      <w:proofErr w:type="spellStart"/>
+      <w:r>
+        <w:t>TomEE</w:t>
+      </w:r>
+      <w:proofErr w:type="spellEnd"/>
+      <w:r>
+        <w:t xml:space="preserve"> detection script.</w:t>
+      </w:r>
+    </w:p>
+    <w:p>
+      <w:pPr>
+        <w:pStyle w:val="Heading2"/>
+      </w:pPr>
+      <w:bookmarkStart w:id="22" w:name="_Toc56774445"/>
+      <w:r>
+        <w:t>JMX detection</w:t>
+      </w:r>
+      <w:bookmarkEnd w:id="22"/>
+    </w:p>
+    <w:p>
+      <w:r>
+        <w:drawing>
+          <wp:inline distT="0" distB="0" distL="0" distR="0" wp14:anchorId="1C6ADF60" wp14:editId="4B08372C">
+            <wp:extent cx="3589331" cy="1691787"/>
+            <wp:effectExtent l="0" t="0" r="0" b="3810"/>
+            <wp:docPr id="1" name="Picture 1"/>
+            <wp:cNvGraphicFramePr>
+              <a:graphicFrameLocks xmlns:a="http://schemas.openxmlformats.org/drawingml/2006/main" noChangeAspect="1"/>
+            </wp:cNvGraphicFramePr>
+            <a:graphic xmlns:a="http://schemas.openxmlformats.org/drawingml/2006/main">
+              <a:graphicData uri="http://schemas.openxmlformats.org/drawingml/2006/picture">
+                <pic:pic xmlns:pic="http://schemas.openxmlformats.org/drawingml/2006/picture">
+                  <pic:nvPicPr>
+                    <pic:cNvPr id="1" name=""/>
+                    <pic:cNvPicPr/>
+                  </pic:nvPicPr>
+                  <pic:blipFill>
+                    <a:blip r:embed="rId38"/>
+                    <a:stretch>
+                      <a:fillRect/>
+                    </a:stretch>
+                  </pic:blipFill>
+                  <pic:spPr>
+                    <a:xfrm>
+                      <a:off x="0" y="0"/>
+                      <a:ext cx="3589331" cy="1691787"/>
+                    </a:xfrm>
+                    <a:prstGeom prst="rect">
+                      <a:avLst/>
+                    </a:prstGeom>
+                  </pic:spPr>
+                </pic:pic>
+              </a:graphicData>
+            </a:graphic>
+          </wp:inline>
+        </w:drawing>
+      </w:r>
+    </w:p>
+    <w:p>
+      <w:pPr>
+        <w:pStyle w:val="Caption"/>
+      </w:pPr>
+      <w:r>
+        <w:t xml:space="preserve">Figure </w:t>
+      </w:r>
+      <w:fldSimple w:instr=" SEQ Figure \* ARABIC ">
+        <w:r>
+          <w:rPr>
+            <w:noProof/>
+          </w:rPr>
+          <w:t>6</w:t>
+        </w:r>
+      </w:fldSimple>
+      <w:r>
+        <w:t xml:space="preserve"> </w:t>
+      </w:r>
+      <w:r>
+        <w:t>The core of JMX detection with RMI registry query.</w:t>
+      </w:r>
+    </w:p>
+    <w:p>
+      <w:pPr>
+        <w:pStyle w:val="Heading2"/>
+      </w:pPr>
       <w:r>
         <w:br w:type="page"/>
       </w:r>
-      <w:bookmarkStart w:id="16" w:name="_GoBack"/>
-      <w:bookmarkEnd w:id="16"/>
     </w:p>
     <w:p>
       <w:pPr>
         <w:pStyle w:val="Heading1"/>
       </w:pPr>
-      <w:bookmarkStart w:id="17" w:name="_heading=h.44sinio" w:colFirst="0" w:colLast="0"/>
-      <w:bookmarkEnd w:id="17"/>
+      <w:bookmarkStart w:id="23" w:name="_Toc56774446"/>
       <w:r>
         <w:lastRenderedPageBreak/>
-        <w:t>B</w:t>
-      </w:r>
-      <w:r>
-        <w:t>ibliography</w:t>
-      </w:r>
-    </w:p>
-    <w:p>
-      <w:pPr>
-        <w:pBdr>
-          <w:top w:val="nil"/>
-          <w:left w:val="nil"/>
-          <w:bottom w:val="nil"/>
-          <w:right w:val="nil"/>
-          <w:between w:val="nil"/>
-        </w:pBdr>
-        <w:rPr>
-          <w:b/>
-          <w:color w:val="000000"/>
-          <w:sz w:val="24"/>
-          <w:szCs w:val="24"/>
-        </w:rPr>
-      </w:pPr>
-      <w:r>
-        <w:rPr>
-          <w:color w:val="000000"/>
-        </w:rPr>
-        <w:t xml:space="preserve">1. </w:t>
-      </w:r>
-      <w:r>
-        <w:rPr>
-          <w:b/>
-          <w:color w:val="000000"/>
-        </w:rPr>
-        <w:t>NIST. [Online] https://nvd.nist.gov/vuln/detail/CVE-2020-11969#vulnCurrentDescriptionTitle.</w:t>
-      </w:r>
-    </w:p>
-    <w:p>
-      <w:pPr>
-        <w:pBdr>
-          <w:top w:val="nil"/>
-          <w:left w:val="nil"/>
-          <w:bottom w:val="nil"/>
-          <w:right w:val="nil"/>
-          <w:between w:val="nil"/>
-        </w:pBdr>
-        <w:rPr>
-          <w:b/>
-          <w:color w:val="000000"/>
-        </w:rPr>
-      </w:pPr>
-      <w:r>
-        <w:rPr>
-          <w:b/>
-          <w:color w:val="000000"/>
+        <w:t>Bibliography</w:t>
+      </w:r>
+      <w:bookmarkEnd w:id="23"/>
+    </w:p>
+    <w:p>
+      <w:pPr>
+        <w:pStyle w:val="Bibliography"/>
+        <w:rPr>
+          <w:noProof/>
+        </w:rPr>
+      </w:pPr>
+      <w:r>
+        <w:rPr>
+          <w:noProof/>
+        </w:rPr>
+        <w:t>1. NIST. [Online] https://nvd.nist.gov/vuln/detail/CVE-2020-11969#vulnCurrentDescriptionTitle.</w:t>
+      </w:r>
+    </w:p>
+    <w:p>
+      <w:pPr>
+        <w:pStyle w:val="Bibliography"/>
+        <w:rPr>
+          <w:noProof/>
+        </w:rPr>
+      </w:pPr>
+      <w:r>
+        <w:rPr>
+          <w:noProof/>
         </w:rPr>
         <w:t xml:space="preserve">2. </w:t>
       </w:r>
       <w:proofErr w:type="spellStart"/>
       <w:r>
         <w:rPr>
-          <w:b/>
-          <w:color w:val="000000"/>
+          <w:noProof/>
         </w:rPr>
         <w:t>Mitre</w:t>
       </w:r>
       <w:proofErr w:type="spellEnd"/>
       <w:r>
         <w:rPr>
-          <w:b/>
-          <w:color w:val="000000"/>
+          <w:noProof/>
         </w:rPr>
         <w:t xml:space="preserve">. </w:t>
       </w:r>
       <w:proofErr w:type="spellStart"/>
       <w:r>
         <w:rPr>
-          <w:b/>
-          <w:i/>
-          <w:color w:val="000000"/>
+          <w:noProof/>
         </w:rPr>
         <w:t>cve</w:t>
       </w:r>
       <w:proofErr w:type="spellEnd"/>
       <w:r>
         <w:rPr>
-          <w:b/>
-          <w:i/>
-          <w:color w:val="000000"/>
+          <w:noProof/>
+        </w:rPr>
+        <w:t>. [Online] https://cve.mitre.org/cgi-bin/cvename.cgi?name=CVE-2020-11969.</w:t>
+      </w:r>
+    </w:p>
+    <w:p>
+      <w:pPr>
+        <w:pStyle w:val="Bibliography"/>
+        <w:rPr>
+          <w:noProof/>
+        </w:rPr>
+      </w:pPr>
+      <w:r>
+        <w:rPr>
+          <w:noProof/>
+        </w:rPr>
+        <w:t>3. Monson-</w:t>
+      </w:r>
+      <w:proofErr w:type="spellStart"/>
+      <w:r>
+        <w:rPr>
+          <w:noProof/>
+        </w:rPr>
+        <w:t>Haefel</w:t>
+      </w:r>
+      <w:proofErr w:type="spellEnd"/>
+      <w:r>
+        <w:rPr>
+          <w:noProof/>
+        </w:rPr>
+        <w:t xml:space="preserve">, Richard. 5 Minutes or Less: Message-Driven Beans with ActiveMQ and </w:t>
+      </w:r>
+      <w:proofErr w:type="spellStart"/>
+      <w:r>
+        <w:rPr>
+          <w:noProof/>
+        </w:rPr>
+        <w:t>TomEE</w:t>
+      </w:r>
+      <w:proofErr w:type="spellEnd"/>
+      <w:r>
+        <w:rPr>
+          <w:noProof/>
         </w:rPr>
         <w:t xml:space="preserve">. </w:t>
       </w:r>
-      <w:r>
-        <w:rPr>
-          <w:b/>
-          <w:color w:val="000000"/>
-        </w:rPr>
-        <w:t>[Online] https://cve.mitre.org/cgi-bin/cvename.cgi?name=CVE-2020-11969.</w:t>
-      </w:r>
-    </w:p>
-    <w:p>
-      <w:pPr>
-        <w:pBdr>
-          <w:top w:val="nil"/>
-          <w:left w:val="nil"/>
-          <w:bottom w:val="nil"/>
-          <w:right w:val="nil"/>
-          <w:between w:val="nil"/>
-        </w:pBdr>
-        <w:rPr>
-          <w:b/>
-          <w:color w:val="000000"/>
-        </w:rPr>
-      </w:pPr>
-      <w:r>
-        <w:rPr>
-          <w:b/>
-          <w:color w:val="000000"/>
-        </w:rPr>
-        <w:t>3. Monson-</w:t>
-      </w:r>
       <w:proofErr w:type="spellStart"/>
       <w:r>
         <w:rPr>
-          <w:b/>
-          <w:color w:val="000000"/>
-        </w:rPr>
-        <w:t>Haefel</w:t>
+          <w:noProof/>
+        </w:rPr>
+        <w:t>tomitribe</w:t>
       </w:r>
       <w:proofErr w:type="spellEnd"/>
       <w:r>
         <w:rPr>
-          <w:b/>
-          <w:color w:val="000000"/>
-        </w:rPr>
-        <w:t xml:space="preserve">, Richard. 5 Minutes or Less: Message-Driven Beans with ActiveMQ and </w:t>
+          <w:noProof/>
+        </w:rPr>
+        <w:t>. [Online] 5 23, 2019. https://www.tomitribe.com/blog/5-minutes-or-less-message-driven-beans-with-activemq-and-tomee/.</w:t>
+      </w:r>
+    </w:p>
+    <w:p>
+      <w:pPr>
+        <w:pStyle w:val="Bibliography"/>
+        <w:rPr>
+          <w:noProof/>
+        </w:rPr>
+      </w:pPr>
+      <w:r>
+        <w:rPr>
+          <w:noProof/>
+        </w:rPr>
+        <w:t xml:space="preserve">4. </w:t>
       </w:r>
       <w:proofErr w:type="spellStart"/>
       <w:r>
         <w:rPr>
-          <w:b/>
-          <w:color w:val="000000"/>
-        </w:rPr>
-        <w:t>TomEE</w:t>
+          <w:noProof/>
+        </w:rPr>
+        <w:t>Reock</w:t>
       </w:r>
       <w:proofErr w:type="spellEnd"/>
       <w:r>
         <w:rPr>
-          <w:b/>
-          <w:color w:val="000000"/>
+          <w:noProof/>
+        </w:rPr>
+        <w:t>, Justin. what-apache-</w:t>
+      </w:r>
+      <w:proofErr w:type="spellStart"/>
+      <w:r>
+        <w:rPr>
+          <w:noProof/>
+        </w:rPr>
+        <w:t>activemq</w:t>
+      </w:r>
+      <w:proofErr w:type="spellEnd"/>
+      <w:r>
+        <w:rPr>
+          <w:noProof/>
         </w:rPr>
         <w:t xml:space="preserve">. </w:t>
       </w:r>
       <w:proofErr w:type="spellStart"/>
       <w:r>
         <w:rPr>
-          <w:b/>
-          <w:i/>
-          <w:color w:val="000000"/>
-        </w:rPr>
-        <w:t>tomitribe</w:t>
+          <w:noProof/>
+        </w:rPr>
+        <w:t>openlogic</w:t>
       </w:r>
       <w:proofErr w:type="spellEnd"/>
       <w:r>
         <w:rPr>
-          <w:b/>
-          <w:i/>
-          <w:color w:val="000000"/>
-        </w:rPr>
-        <w:t xml:space="preserve">. </w:t>
-      </w:r>
-      <w:r>
-        <w:rPr>
-          <w:b/>
-          <w:color w:val="000000"/>
-        </w:rPr>
-        <w:t>[Online] 5 23, 2019. https://www.tomitribe.com/blog/5-minutes-or-less-message-driven-beans-with-activemq-and-tomee/.</w:t>
-      </w:r>
-    </w:p>
-    <w:p>
-      <w:pPr>
-        <w:pBdr>
-          <w:top w:val="nil"/>
-          <w:left w:val="nil"/>
-          <w:bottom w:val="nil"/>
-          <w:right w:val="nil"/>
-          <w:between w:val="nil"/>
-        </w:pBdr>
-        <w:rPr>
-          <w:b/>
-          <w:color w:val="000000"/>
-        </w:rPr>
-      </w:pPr>
-      <w:r>
-        <w:rPr>
-          <w:b/>
-          <w:color w:val="000000"/>
-        </w:rPr>
-        <w:t xml:space="preserve">4. </w:t>
+          <w:noProof/>
+        </w:rPr>
+        <w:t>. [Online] 6 4, 2020. [Cited: 11 3, 2020.] https://www.openlogic.com/blog/what-apache-activemq.</w:t>
+      </w:r>
+    </w:p>
+    <w:p>
+      <w:pPr>
+        <w:pStyle w:val="Bibliography"/>
+        <w:rPr>
+          <w:noProof/>
+        </w:rPr>
+      </w:pPr>
+      <w:r>
+        <w:rPr>
+          <w:noProof/>
+        </w:rPr>
+        <w:t>5. apache-</w:t>
       </w:r>
       <w:proofErr w:type="spellStart"/>
       <w:r>
         <w:rPr>
-          <w:b/>
-          <w:color w:val="000000"/>
-        </w:rPr>
-        <w:t>Reock</w:t>
+          <w:noProof/>
+        </w:rPr>
+        <w:t>tomee</w:t>
       </w:r>
       <w:proofErr w:type="spellEnd"/>
       <w:r>
         <w:rPr>
-          <w:b/>
-          <w:color w:val="000000"/>
-        </w:rPr>
-        <w:t>, Justin. what-apache-</w:t>
-      </w:r>
-      <w:proofErr w:type="spellStart"/>
-      <w:r>
-        <w:rPr>
-          <w:b/>
-          <w:color w:val="000000"/>
-        </w:rPr>
-        <w:t>active</w:t>
-      </w:r>
-      <w:r>
-        <w:rPr>
-          <w:b/>
-          <w:color w:val="000000"/>
-        </w:rPr>
-        <w:t>mq</w:t>
-      </w:r>
-      <w:proofErr w:type="spellEnd"/>
-      <w:r>
-        <w:rPr>
-          <w:b/>
-          <w:color w:val="000000"/>
-        </w:rPr>
-        <w:t xml:space="preserve">. </w:t>
-      </w:r>
-      <w:proofErr w:type="spellStart"/>
-      <w:r>
-        <w:rPr>
-          <w:b/>
-          <w:i/>
-          <w:color w:val="000000"/>
-        </w:rPr>
-        <w:t>openlogic</w:t>
-      </w:r>
-      <w:proofErr w:type="spellEnd"/>
-      <w:r>
-        <w:rPr>
-          <w:b/>
-          <w:i/>
-          <w:color w:val="000000"/>
-        </w:rPr>
-        <w:t xml:space="preserve">. </w:t>
-      </w:r>
-      <w:r>
-        <w:rPr>
-          <w:b/>
-          <w:color w:val="000000"/>
-        </w:rPr>
-        <w:t>[Online] 6 4, 2020. [Cited: 11 3, 2020.] https://www.openlogic.com/blog/what-apache-activemq.</w:t>
-      </w:r>
-    </w:p>
-    <w:p>
-      <w:pPr>
-        <w:pBdr>
-          <w:top w:val="nil"/>
-          <w:left w:val="nil"/>
-          <w:bottom w:val="nil"/>
-          <w:right w:val="nil"/>
-          <w:between w:val="nil"/>
-        </w:pBdr>
-        <w:rPr>
-          <w:b/>
-          <w:color w:val="000000"/>
-        </w:rPr>
-      </w:pPr>
-      <w:r>
-        <w:rPr>
-          <w:b/>
-          <w:color w:val="000000"/>
-        </w:rPr>
-        <w:t>5. apache-</w:t>
-      </w:r>
-      <w:proofErr w:type="spellStart"/>
-      <w:r>
-        <w:rPr>
-          <w:b/>
-          <w:color w:val="000000"/>
-        </w:rPr>
-        <w:t>tomee</w:t>
-      </w:r>
-      <w:proofErr w:type="spellEnd"/>
-      <w:r>
-        <w:rPr>
-          <w:b/>
-          <w:color w:val="000000"/>
-        </w:rPr>
-        <w:t xml:space="preserve">. </w:t>
-      </w:r>
-      <w:r>
-        <w:rPr>
-          <w:b/>
-          <w:i/>
-          <w:color w:val="000000"/>
-        </w:rPr>
-        <w:t xml:space="preserve">apache. </w:t>
-      </w:r>
-      <w:r>
-        <w:rPr>
-          <w:b/>
-          <w:color w:val="000000"/>
-        </w:rPr>
-        <w:t>[Online] [Cited: 11 3, 2020.] http://openejb.apache.org/apache-tomee.html.</w:t>
-      </w:r>
-    </w:p>
-    <w:p>
-      <w:pPr>
-        <w:pBdr>
-          <w:top w:val="nil"/>
-          <w:left w:val="nil"/>
-          <w:bottom w:val="nil"/>
-          <w:right w:val="nil"/>
-          <w:between w:val="nil"/>
-        </w:pBdr>
-        <w:rPr>
-          <w:b/>
-          <w:color w:val="000000"/>
-        </w:rPr>
-      </w:pPr>
-      <w:r>
-        <w:rPr>
-          <w:b/>
-          <w:color w:val="000000"/>
-        </w:rPr>
-        <w:t>6. [Online] https://cve.mitre.org/cgi-bin/cvena</w:t>
-      </w:r>
-      <w:r>
-        <w:rPr>
-          <w:b/>
-          <w:color w:val="000000"/>
-        </w:rPr>
-        <w:t>me.cgi?name=CVE-2020-11969.</w:t>
-      </w:r>
-    </w:p>
-    <w:p>
-      <w:pPr>
-        <w:pBdr>
-          <w:top w:val="nil"/>
-          <w:left w:val="nil"/>
-          <w:bottom w:val="nil"/>
-          <w:right w:val="nil"/>
-          <w:between w:val="nil"/>
-        </w:pBdr>
-        <w:rPr>
-          <w:b/>
-          <w:color w:val="000000"/>
-        </w:rPr>
-      </w:pPr>
-      <w:r>
-        <w:rPr>
-          <w:b/>
-          <w:color w:val="000000"/>
-        </w:rPr>
-        <w:t xml:space="preserve">7. r. [Online] </w:t>
-      </w:r>
-    </w:p>
-    <w:p/>
-    <w:p>
-      <w:pPr>
-        <w:widowControl w:val="0"/>
-        <w:pBdr>
-          <w:top w:val="nil"/>
-          <w:left w:val="nil"/>
-          <w:bottom w:val="nil"/>
-          <w:right w:val="nil"/>
-          <w:between w:val="nil"/>
-        </w:pBdr>
-        <w:spacing w:after="0" w:line="276" w:lineRule="auto"/>
-      </w:pPr>
-    </w:p>
+          <w:noProof/>
+        </w:rPr>
+        <w:t>. a</w:t>
+      </w:r>
+      <w:bookmarkStart w:id="24" w:name="_GoBack"/>
+      <w:bookmarkEnd w:id="24"/>
+      <w:r>
+        <w:rPr>
+          <w:noProof/>
+        </w:rPr>
+        <w:t>pache. [Online] [Cited: 11 3, 2020.] http://openejb.apache.org/apache-tomee.html.</w:t>
+      </w:r>
+    </w:p>
+    <w:p>
+      <w:pPr>
+        <w:pStyle w:val="Bibliography"/>
+        <w:rPr>
+          <w:noProof/>
+        </w:rPr>
+      </w:pPr>
+      <w:r>
+        <w:rPr>
+          <w:noProof/>
+        </w:rPr>
+        <w:t xml:space="preserve">6. [Online] </w:t>
+      </w:r>
+      <w:hyperlink r:id="rId39" w:history="1">
+        <w:r>
+          <w:rPr>
+            <w:noProof/>
+          </w:rPr>
+          <w:t>https://cve.mitre.org/cgi-bin/cvename.cgi?name=CVE-2020-11969</w:t>
+        </w:r>
+      </w:hyperlink>
+      <w:r>
+        <w:rPr>
+          <w:noProof/>
+        </w:rPr>
+        <w:t>.</w:t>
+      </w:r>
+    </w:p>
+    <w:sdt>
+      <w:sdtPr>
+        <w:id w:val="831653281"/>
+        <w:bibliography/>
+      </w:sdtPr>
+      <w:sdtEndPr>
+        <w:rPr>
+          <w:noProof/>
+        </w:rPr>
+      </w:sdtEndPr>
+      <w:sdtContent>
+        <w:p>
+          <w:pPr>
+            <w:pStyle w:val="Bibliography"/>
+            <w:rPr>
+              <w:noProof/>
+            </w:rPr>
+          </w:pPr>
+          <w:r>
+            <w:rPr>
+              <w:noProof/>
+            </w:rPr>
+            <w:fldChar w:fldCharType="begin"/>
+          </w:r>
+          <w:r>
+            <w:rPr>
+              <w:noProof/>
+            </w:rPr>
+            <w:instrText xml:space="preserve"> BIBLIOGRAPHY </w:instrText>
+          </w:r>
+          <w:r>
+            <w:rPr>
+              <w:noProof/>
+            </w:rPr>
+            <w:fldChar w:fldCharType="separate"/>
+          </w:r>
+          <w:r>
+            <w:rPr>
+              <w:noProof/>
+            </w:rPr>
+            <w:t xml:space="preserve">7. </w:t>
+          </w:r>
+          <w:r>
+            <w:rPr>
+              <w:noProof/>
+            </w:rPr>
+            <w:t>what apache activemq. openlogic.com. [Online] 6 4, 2020. [Cited: 11 8, 2020.] https://www.openlogic.com/blog/what-apache-activemq.</w:t>
+          </w:r>
+        </w:p>
+        <w:p>
+          <w:pPr>
+            <w:pStyle w:val="Bibliography"/>
+            <w:rPr>
+              <w:noProof/>
+            </w:rPr>
+          </w:pPr>
+          <w:r>
+            <w:rPr>
+              <w:noProof/>
+            </w:rPr>
+            <w:t>8. Apache TomEE. apache. [Online] apache.org. [Cited: 11 13, 2020.] http://tomee.apache.org/comparison.html.</w:t>
+          </w:r>
+        </w:p>
+        <w:p>
+          <w:pPr>
+            <w:pStyle w:val="Bibliography"/>
+            <w:rPr>
+              <w:noProof/>
+            </w:rPr>
+          </w:pPr>
+          <w:r>
+            <w:rPr>
+              <w:noProof/>
+            </w:rPr>
+            <w:t>9. remote jmx connection example using jconsole. cleantutorials.com. [Online] [Cited: 11 11, 2020.] https://www.cleantutorials.com/jconsole/remote-jmx-connection-example-using-jconsole.</w:t>
+          </w:r>
+        </w:p>
+        <w:p>
+          <w:pPr>
+            <w:pStyle w:val="Bibliography"/>
+            <w:rPr>
+              <w:noProof/>
+            </w:rPr>
+          </w:pPr>
+          <w:r>
+            <w:rPr>
+              <w:noProof/>
+            </w:rPr>
+            <w:t>10. man-nse. nmap.org. [Online] nmap. [Cited: 11 16, 2020.] https://nmap.org/book/man-nse.html.</w:t>
+          </w:r>
+        </w:p>
+        <w:p>
+          <w:pPr>
+            <w:pStyle w:val="Bibliography"/>
+            <w:rPr>
+              <w:noProof/>
+            </w:rPr>
+          </w:pPr>
+          <w:r>
+            <w:rPr>
+              <w:noProof/>
+            </w:rPr>
+            <w:t>11. enable jmx tomcat to monitor administer. geekflare.com. [Online] 1 20, 2020. [Cited: 11 15, 2020.] https://geekflare.com/enable-jmx-tomcat-to-monitor-administer/.</w:t>
+          </w:r>
+        </w:p>
+        <w:p>
+          <w:pPr>
+            <w:pStyle w:val="Bibliography"/>
+            <w:rPr>
+              <w:noProof/>
+            </w:rPr>
+          </w:pPr>
+          <w:r>
+            <w:rPr>
+              <w:noProof/>
+            </w:rPr>
+            <w:fldChar w:fldCharType="end"/>
+          </w:r>
+        </w:p>
+      </w:sdtContent>
+    </w:sdt>
     <w:sectPr>
       <w:pgSz w:w="12240" w:h="15840"/>
       <w:pgMar w:top="1440" w:right="1440" w:bottom="1440" w:left="1440" w:header="720" w:footer="720" w:gutter="0"/>
@@ -4657,6 +6280,25 @@
       </w:tblCellMar>
     </w:tblPr>
   </w:style>
+  <w:style w:type="paragraph" w:styleId="Caption">
+    <w:name w:val="caption"/>
+    <w:basedOn w:val="Normal"/>
+    <w:next w:val="Normal"/>
+    <w:uiPriority w:val="35"/>
+    <w:unhideWhenUsed/>
+    <w:qFormat/>
+    <w:rsid w:val="00F859DD"/>
+    <w:pPr>
+      <w:spacing w:after="200" w:line="240" w:lineRule="auto"/>
+    </w:pPr>
+    <w:rPr>
+      <w:i/>
+      <w:iCs/>
+      <w:color w:val="44546A" w:themeColor="text2"/>
+      <w:sz w:val="18"/>
+      <w:szCs w:val="18"/>
+    </w:rPr>
+  </w:style>
 </w:styles>
 </file>
 
@@ -4961,6 +6603,79 @@
 </go:gDocsCustomXmlDataStorage>
 </file>
 
+<file path=customXml/item2.xml><?xml version="1.0" encoding="utf-8"?>
+<b:Sources xmlns:b="http://schemas.openxmlformats.org/officeDocument/2006/bibliography" xmlns="http://schemas.openxmlformats.org/officeDocument/2006/bibliography" SelectedStyle="\ISO690Nmerical.XSL" StyleName="ISO 690 - Numerical Reference" Version="1987">
+  <b:Source>
+    <b:Tag>Apa20</b:Tag>
+    <b:SourceType>InternetSite</b:SourceType>
+    <b:Guid>{929079A4-F30C-4B62-B59E-8F49B3799C22}</b:Guid>
+    <b:Title>Apache TomEE</b:Title>
+    <b:InternetSiteTitle>apache</b:InternetSiteTitle>
+    <b:ProductionCompany>apache.org</b:ProductionCompany>
+    <b:YearAccessed>2020</b:YearAccessed>
+    <b:MonthAccessed>11</b:MonthAccessed>
+    <b:DayAccessed>13</b:DayAccessed>
+    <b:URL>http://tomee.apache.org/comparison.html</b:URL>
+    <b:RefOrder>2</b:RefOrder>
+  </b:Source>
+  <b:Source>
+    <b:Tag>man20</b:Tag>
+    <b:SourceType>InternetSite</b:SourceType>
+    <b:Guid>{C5962255-79C1-4570-A11B-F9B03AE7BC62}</b:Guid>
+    <b:Title>man-nse</b:Title>
+    <b:InternetSiteTitle>nmap.org</b:InternetSiteTitle>
+    <b:ProductionCompany>nmap</b:ProductionCompany>
+    <b:YearAccessed>2020</b:YearAccessed>
+    <b:MonthAccessed>11</b:MonthAccessed>
+    <b:DayAccessed>16</b:DayAccessed>
+    <b:URL>https://nmap.org/book/man-nse.html</b:URL>
+    <b:RefOrder>4</b:RefOrder>
+  </b:Source>
+  <b:Source>
+    <b:Tag>201</b:Tag>
+    <b:SourceType>InternetSite</b:SourceType>
+    <b:Guid>{C2FD5619-FC41-4466-AC3A-47B853747F3B}</b:Guid>
+    <b:Year>2020</b:Year>
+    <b:Month>1</b:Month>
+    <b:Day>20</b:Day>
+    <b:YearAccessed>2020</b:YearAccessed>
+    <b:MonthAccessed>11</b:MonthAccessed>
+    <b:DayAccessed>15</b:DayAccessed>
+    <b:URL>https://geekflare.com/enable-jmx-tomcat-to-monitor-administer/</b:URL>
+    <b:Title>enable jmx tomcat to monitor administer</b:Title>
+    <b:InternetSiteTitle>geekflare.com</b:InternetSiteTitle>
+    <b:RefOrder>5</b:RefOrder>
+  </b:Source>
+  <b:Source>
+    <b:Tag>rem20</b:Tag>
+    <b:SourceType>InternetSite</b:SourceType>
+    <b:Guid>{C02EA425-5A55-4ABA-A1D4-CB750C63D120}</b:Guid>
+    <b:Title>remote jmx connection example using jconsole</b:Title>
+    <b:InternetSiteTitle>cleantutorials.com</b:InternetSiteTitle>
+    <b:YearAccessed>2020</b:YearAccessed>
+    <b:MonthAccessed>11</b:MonthAccessed>
+    <b:DayAccessed>11</b:DayAccessed>
+    <b:URL>https://www.cleantutorials.com/jconsole/remote-jmx-connection-example-using-jconsole</b:URL>
+    <b:RefOrder>3</b:RefOrder>
+  </b:Source>
+  <b:Source>
+    <b:Tag>wha20</b:Tag>
+    <b:SourceType>InternetSite</b:SourceType>
+    <b:Guid>{6E23C562-417C-42A4-8BCA-2DFB059D9816}</b:Guid>
+    <b:Title>what apache activemq</b:Title>
+    <b:InternetSiteTitle>openlogic.com</b:InternetSiteTitle>
+    <b:Year>2020</b:Year>
+    <b:Month>6</b:Month>
+    <b:Day>4</b:Day>
+    <b:YearAccessed>2020</b:YearAccessed>
+    <b:MonthAccessed>11</b:MonthAccessed>
+    <b:DayAccessed>8</b:DayAccessed>
+    <b:URL>https://www.openlogic.com/blog/what-apache-activemq</b:URL>
+    <b:RefOrder>1</b:RefOrder>
+  </b:Source>
+</b:Sources>
+</file>
+
 <file path=customXml/itemProps1.xml><?xml version="1.0" encoding="utf-8"?>
 <ds:datastoreItem xmlns:ds="http://schemas.openxmlformats.org/officeDocument/2006/customXml" ds:itemID="{11111111-1234-1234-1234-123412341234}">
   <ds:schemaRefs>
@@ -4968,4 +6683,12 @@
     <ds:schemaRef ds:uri="http://schemas.openxmlformats.org/officeDocument/2006/relationships"/>
   </ds:schemaRefs>
 </ds:datastoreItem>
+</file>
+
+<file path=customXml/itemProps2.xml><?xml version="1.0" encoding="utf-8"?>
+<ds:datastoreItem xmlns:ds="http://schemas.openxmlformats.org/officeDocument/2006/customXml" ds:itemID="{C865C646-83B3-4C9E-A115-CE9D77596DF8}">
+  <ds:schemaRefs>
+    <ds:schemaRef ds:uri="http://schemas.openxmlformats.org/officeDocument/2006/bibliography"/>
+  </ds:schemaRefs>
+</ds:datastoreItem>
 </file>
</xml_diff>